<commit_message>
update arch desgin doc
</commit_message>
<xml_diff>
--- a/01_doc/tech_design/餐厅订餐系统_系统架构设计文档.docx
+++ b/01_doc/tech_design/餐厅订餐系统_系统架构设计文档.docx
@@ -399,7 +399,7 @@
                                     <w:noProof/>
                                     <w:szCs w:val="24"/>
                                   </w:rPr>
-                                  <w:t>2014-11-28</w:t>
+                                  <w:t>2014-11-29</w:t>
                                 </w:r>
                                 <w:r>
                                   <w:rPr>
@@ -604,7 +604,7 @@
                               <w:noProof/>
                               <w:szCs w:val="24"/>
                             </w:rPr>
-                            <w:t>2014-11-28</w:t>
+                            <w:t>2014-11-29</w:t>
                           </w:r>
                           <w:r>
                             <w:rPr>
@@ -697,9 +697,6 @@
           <w:p>
             <w:pPr>
               <w:pStyle w:val="NoSpacing"/>
-              <w:rPr>
-                <w:rFonts w:hint="eastAsia"/>
-              </w:rPr>
             </w:pPr>
             <w:r>
               <w:rPr>
@@ -990,9 +987,6 @@
             <w:pPr>
               <w:pStyle w:val="NoSpacing"/>
             </w:pPr>
-            <w:r>
-              <w:t>1.1</w:t>
-            </w:r>
           </w:p>
         </w:tc>
         <w:tc>
@@ -1060,9 +1054,6 @@
             <w:pPr>
               <w:pStyle w:val="NoSpacing"/>
             </w:pPr>
-            <w:r>
-              <w:t>1.2</w:t>
-            </w:r>
           </w:p>
         </w:tc>
         <w:tc>
@@ -1133,12 +1124,6 @@
             <w:pPr>
               <w:pStyle w:val="NoSpacing"/>
             </w:pPr>
-            <w:r>
-              <w:rPr>
-                <w:rFonts w:hint="eastAsia"/>
-              </w:rPr>
-              <w:t>1.3</w:t>
-            </w:r>
           </w:p>
         </w:tc>
         <w:tc>
@@ -1265,13 +1250,7 @@
           <w:p>
             <w:pPr>
               <w:pStyle w:val="NoSpacing"/>
-              <w:rPr>
-                <w:rFonts w:hint="eastAsia"/>
-              </w:rPr>
-            </w:pPr>
-            <w:r>
-              <w:t>1.4</w:t>
-            </w:r>
+            </w:pPr>
           </w:p>
         </w:tc>
         <w:tc>
@@ -1281,9 +1260,6 @@
           <w:p>
             <w:pPr>
               <w:pStyle w:val="NoSpacing"/>
-              <w:rPr>
-                <w:rFonts w:hint="eastAsia"/>
-              </w:rPr>
             </w:pPr>
             <w:r>
               <w:rPr>
@@ -1323,9 +1299,6 @@
           <w:p>
             <w:pPr>
               <w:pStyle w:val="NoSpacing"/>
-              <w:rPr>
-                <w:rFonts w:hint="eastAsia"/>
-              </w:rPr>
             </w:pPr>
             <w:r>
               <w:rPr>
@@ -1336,6 +1309,90 @@
             <w:r>
               <w:t>文档格式</w:t>
             </w:r>
+          </w:p>
+        </w:tc>
+      </w:tr>
+      <w:tr>
+        <w:tc>
+          <w:tcPr>
+            <w:tcW w:w="1080" w:type="dxa"/>
+          </w:tcPr>
+          <w:p>
+            <w:pPr>
+              <w:pStyle w:val="NoSpacing"/>
+            </w:pPr>
+          </w:p>
+        </w:tc>
+        <w:tc>
+          <w:tcPr>
+            <w:tcW w:w="1800" w:type="dxa"/>
+          </w:tcPr>
+          <w:p>
+            <w:pPr>
+              <w:pStyle w:val="NoSpacing"/>
+              <w:rPr>
+                <w:rFonts w:hint="eastAsia"/>
+              </w:rPr>
+            </w:pPr>
+            <w:r>
+              <w:t>2014-11-29</w:t>
+            </w:r>
+          </w:p>
+        </w:tc>
+        <w:tc>
+          <w:tcPr>
+            <w:tcW w:w="2206" w:type="dxa"/>
+          </w:tcPr>
+          <w:p>
+            <w:pPr>
+              <w:pStyle w:val="NoSpacing"/>
+            </w:pPr>
+            <w:r>
+              <w:t>LUO ZHI</w:t>
+            </w:r>
+          </w:p>
+        </w:tc>
+        <w:tc>
+          <w:tcPr>
+            <w:tcW w:w="2206" w:type="dxa"/>
+          </w:tcPr>
+          <w:p>
+            <w:pPr>
+              <w:pStyle w:val="NoSpacing"/>
+            </w:pPr>
+          </w:p>
+        </w:tc>
+        <w:tc>
+          <w:tcPr>
+            <w:tcW w:w="2541" w:type="dxa"/>
+          </w:tcPr>
+          <w:p>
+            <w:pPr>
+              <w:pStyle w:val="NoSpacing"/>
+              <w:rPr>
+                <w:rFonts w:hint="eastAsia"/>
+              </w:rPr>
+            </w:pPr>
+            <w:r>
+              <w:rPr>
+                <w:rFonts w:hint="eastAsia"/>
+              </w:rPr>
+              <w:t>增加</w:t>
+            </w:r>
+            <w:r>
+              <w:t>业务流程图，网络拓扑图，系统架构图</w:t>
+            </w:r>
+            <w:r>
+              <w:rPr>
+                <w:rFonts w:hint="eastAsia"/>
+              </w:rPr>
+              <w:t>，</w:t>
+            </w:r>
+            <w:r>
+              <w:t>系统模块图</w:t>
+            </w:r>
+            <w:bookmarkStart w:id="0" w:name="_GoBack"/>
+            <w:bookmarkEnd w:id="0"/>
           </w:p>
         </w:tc>
       </w:tr>
@@ -1360,11 +1417,12 @@
         <w:br w:type="page"/>
       </w:r>
     </w:p>
-    <w:bookmarkStart w:id="0" w:name="_Toc404981461" w:displacedByCustomXml="next"/>
+    <w:bookmarkStart w:id="1" w:name="_Toc405044744" w:displacedByCustomXml="next"/>
     <w:sdt>
       <w:sdtPr>
         <w:rPr>
           <w:rFonts w:asciiTheme="minorHAnsi" w:eastAsiaTheme="minorEastAsia" w:hAnsiTheme="minorHAnsi" w:cstheme="minorBidi"/>
+          <w:b w:val="0"/>
           <w:sz w:val="22"/>
           <w:szCs w:val="22"/>
         </w:rPr>
@@ -1398,15 +1456,13 @@
             </w:rPr>
             <w:t>目录</w:t>
           </w:r>
-          <w:bookmarkEnd w:id="0"/>
+          <w:bookmarkEnd w:id="1"/>
         </w:p>
-        <w:bookmarkStart w:id="1" w:name="_GoBack"/>
-        <w:bookmarkEnd w:id="1"/>
         <w:p>
           <w:pPr>
             <w:pStyle w:val="TOC1"/>
             <w:rPr>
-              <w:rFonts w:asciiTheme="minorHAnsi" w:eastAsia="宋体" w:hAnsiTheme="minorHAnsi" w:cstheme="minorBidi"/>
+              <w:rFonts w:asciiTheme="minorHAnsi" w:hAnsiTheme="minorHAnsi" w:cstheme="minorBidi"/>
               <w:noProof/>
               <w:sz w:val="22"/>
               <w:lang w:eastAsia="zh-CN"/>
@@ -1430,7 +1486,7 @@
             </w:rPr>
             <w:fldChar w:fldCharType="separate"/>
           </w:r>
-          <w:hyperlink w:anchor="_Toc404981461" w:history="1">
+          <w:hyperlink w:anchor="_Toc405044744" w:history="1">
             <w:r>
               <w:rPr>
                 <w:rStyle w:val="Hyperlink"/>
@@ -1458,7 +1514,7 @@
                 <w:noProof/>
                 <w:webHidden/>
               </w:rPr>
-              <w:instrText xml:space="preserve"> PAGEREF _Toc404981461 \h </w:instrText>
+              <w:instrText xml:space="preserve"> PAGEREF _Toc405044744 \h </w:instrText>
             </w:r>
             <w:r>
               <w:rPr>
@@ -1496,13 +1552,13 @@
               <w:tab w:val="left" w:pos="1100"/>
             </w:tabs>
             <w:rPr>
-              <w:rFonts w:asciiTheme="minorHAnsi" w:eastAsia="宋体" w:hAnsiTheme="minorHAnsi" w:cstheme="minorBidi"/>
+              <w:rFonts w:asciiTheme="minorHAnsi" w:hAnsiTheme="minorHAnsi" w:cstheme="minorBidi"/>
               <w:noProof/>
               <w:sz w:val="22"/>
               <w:lang w:eastAsia="zh-CN"/>
             </w:rPr>
           </w:pPr>
-          <w:hyperlink w:anchor="_Toc404981462" w:history="1">
+          <w:hyperlink w:anchor="_Toc405044745" w:history="1">
             <w:r>
               <w:rPr>
                 <w:rStyle w:val="Hyperlink"/>
@@ -1512,7 +1568,7 @@
             </w:r>
             <w:r>
               <w:rPr>
-                <w:rFonts w:asciiTheme="minorHAnsi" w:eastAsia="宋体" w:hAnsiTheme="minorHAnsi" w:cstheme="minorBidi"/>
+                <w:rFonts w:asciiTheme="minorHAnsi" w:hAnsiTheme="minorHAnsi" w:cstheme="minorBidi"/>
                 <w:noProof/>
                 <w:sz w:val="22"/>
                 <w:lang w:eastAsia="zh-CN"/>
@@ -1546,7 +1602,7 @@
                 <w:noProof/>
                 <w:webHidden/>
               </w:rPr>
-              <w:instrText xml:space="preserve"> PAGEREF _Toc404981462 \h </w:instrText>
+              <w:instrText xml:space="preserve"> PAGEREF _Toc405044745 \h </w:instrText>
             </w:r>
             <w:r>
               <w:rPr>
@@ -1585,13 +1641,13 @@
               <w:tab w:val="right" w:leader="dot" w:pos="8675"/>
             </w:tabs>
             <w:rPr>
-              <w:rFonts w:asciiTheme="minorHAnsi" w:eastAsia="宋体" w:hAnsiTheme="minorHAnsi" w:cstheme="minorBidi"/>
+              <w:rFonts w:asciiTheme="minorHAnsi" w:hAnsiTheme="minorHAnsi" w:cstheme="minorBidi"/>
               <w:noProof/>
               <w:sz w:val="22"/>
               <w:lang w:eastAsia="zh-CN"/>
             </w:rPr>
           </w:pPr>
-          <w:hyperlink w:anchor="_Toc404981463" w:history="1">
+          <w:hyperlink w:anchor="_Toc405044746" w:history="1">
             <w:r>
               <w:rPr>
                 <w:rStyle w:val="Hyperlink"/>
@@ -1601,7 +1657,7 @@
             </w:r>
             <w:r>
               <w:rPr>
-                <w:rFonts w:asciiTheme="minorHAnsi" w:eastAsia="宋体" w:hAnsiTheme="minorHAnsi" w:cstheme="minorBidi"/>
+                <w:rFonts w:asciiTheme="minorHAnsi" w:hAnsiTheme="minorHAnsi" w:cstheme="minorBidi"/>
                 <w:noProof/>
                 <w:sz w:val="22"/>
                 <w:lang w:eastAsia="zh-CN"/>
@@ -1635,7 +1691,7 @@
                 <w:noProof/>
                 <w:webHidden/>
               </w:rPr>
-              <w:instrText xml:space="preserve"> PAGEREF _Toc404981463 \h </w:instrText>
+              <w:instrText xml:space="preserve"> PAGEREF _Toc405044746 \h </w:instrText>
             </w:r>
             <w:r>
               <w:rPr>
@@ -1674,13 +1730,13 @@
               <w:tab w:val="right" w:leader="dot" w:pos="8675"/>
             </w:tabs>
             <w:rPr>
-              <w:rFonts w:asciiTheme="minorHAnsi" w:eastAsia="宋体" w:hAnsiTheme="minorHAnsi" w:cstheme="minorBidi"/>
+              <w:rFonts w:asciiTheme="minorHAnsi" w:hAnsiTheme="minorHAnsi" w:cstheme="minorBidi"/>
               <w:noProof/>
               <w:sz w:val="22"/>
               <w:lang w:eastAsia="zh-CN"/>
             </w:rPr>
           </w:pPr>
-          <w:hyperlink w:anchor="_Toc404981464" w:history="1">
+          <w:hyperlink w:anchor="_Toc405044747" w:history="1">
             <w:r>
               <w:rPr>
                 <w:rStyle w:val="Hyperlink"/>
@@ -1690,7 +1746,7 @@
             </w:r>
             <w:r>
               <w:rPr>
-                <w:rFonts w:asciiTheme="minorHAnsi" w:eastAsia="宋体" w:hAnsiTheme="minorHAnsi" w:cstheme="minorBidi"/>
+                <w:rFonts w:asciiTheme="minorHAnsi" w:hAnsiTheme="minorHAnsi" w:cstheme="minorBidi"/>
                 <w:noProof/>
                 <w:sz w:val="22"/>
                 <w:lang w:eastAsia="zh-CN"/>
@@ -1724,7 +1780,7 @@
                 <w:noProof/>
                 <w:webHidden/>
               </w:rPr>
-              <w:instrText xml:space="preserve"> PAGEREF _Toc404981464 \h </w:instrText>
+              <w:instrText xml:space="preserve"> PAGEREF _Toc405044747 \h </w:instrText>
             </w:r>
             <w:r>
               <w:rPr>
@@ -1763,13 +1819,13 @@
               <w:tab w:val="right" w:leader="dot" w:pos="8675"/>
             </w:tabs>
             <w:rPr>
-              <w:rFonts w:asciiTheme="minorHAnsi" w:eastAsia="宋体" w:hAnsiTheme="minorHAnsi" w:cstheme="minorBidi"/>
+              <w:rFonts w:asciiTheme="minorHAnsi" w:hAnsiTheme="minorHAnsi" w:cstheme="minorBidi"/>
               <w:noProof/>
               <w:sz w:val="22"/>
               <w:lang w:eastAsia="zh-CN"/>
             </w:rPr>
           </w:pPr>
-          <w:hyperlink w:anchor="_Toc404981465" w:history="1">
+          <w:hyperlink w:anchor="_Toc405044748" w:history="1">
             <w:r>
               <w:rPr>
                 <w:rStyle w:val="Hyperlink"/>
@@ -1779,7 +1835,7 @@
             </w:r>
             <w:r>
               <w:rPr>
-                <w:rFonts w:asciiTheme="minorHAnsi" w:eastAsia="宋体" w:hAnsiTheme="minorHAnsi" w:cstheme="minorBidi"/>
+                <w:rFonts w:asciiTheme="minorHAnsi" w:hAnsiTheme="minorHAnsi" w:cstheme="minorBidi"/>
                 <w:noProof/>
                 <w:sz w:val="22"/>
                 <w:lang w:eastAsia="zh-CN"/>
@@ -1813,7 +1869,7 @@
                 <w:noProof/>
                 <w:webHidden/>
               </w:rPr>
-              <w:instrText xml:space="preserve"> PAGEREF _Toc404981465 \h </w:instrText>
+              <w:instrText xml:space="preserve"> PAGEREF _Toc405044748 \h </w:instrText>
             </w:r>
             <w:r>
               <w:rPr>
@@ -1852,13 +1908,13 @@
               <w:tab w:val="right" w:leader="dot" w:pos="8675"/>
             </w:tabs>
             <w:rPr>
-              <w:rFonts w:asciiTheme="minorHAnsi" w:eastAsia="宋体" w:hAnsiTheme="minorHAnsi" w:cstheme="minorBidi"/>
+              <w:rFonts w:asciiTheme="minorHAnsi" w:hAnsiTheme="minorHAnsi" w:cstheme="minorBidi"/>
               <w:noProof/>
               <w:sz w:val="22"/>
               <w:lang w:eastAsia="zh-CN"/>
             </w:rPr>
           </w:pPr>
-          <w:hyperlink w:anchor="_Toc404981466" w:history="1">
+          <w:hyperlink w:anchor="_Toc405044749" w:history="1">
             <w:r>
               <w:rPr>
                 <w:rStyle w:val="Hyperlink"/>
@@ -1868,7 +1924,7 @@
             </w:r>
             <w:r>
               <w:rPr>
-                <w:rFonts w:asciiTheme="minorHAnsi" w:eastAsia="宋体" w:hAnsiTheme="minorHAnsi" w:cstheme="minorBidi"/>
+                <w:rFonts w:asciiTheme="minorHAnsi" w:hAnsiTheme="minorHAnsi" w:cstheme="minorBidi"/>
                 <w:noProof/>
                 <w:sz w:val="22"/>
                 <w:lang w:eastAsia="zh-CN"/>
@@ -1902,7 +1958,7 @@
                 <w:noProof/>
                 <w:webHidden/>
               </w:rPr>
-              <w:instrText xml:space="preserve"> PAGEREF _Toc404981466 \h </w:instrText>
+              <w:instrText xml:space="preserve"> PAGEREF _Toc405044749 \h </w:instrText>
             </w:r>
             <w:r>
               <w:rPr>
@@ -1940,13 +1996,13 @@
               <w:tab w:val="left" w:pos="1100"/>
             </w:tabs>
             <w:rPr>
-              <w:rFonts w:asciiTheme="minorHAnsi" w:eastAsia="宋体" w:hAnsiTheme="minorHAnsi" w:cstheme="minorBidi"/>
+              <w:rFonts w:asciiTheme="minorHAnsi" w:hAnsiTheme="minorHAnsi" w:cstheme="minorBidi"/>
               <w:noProof/>
               <w:sz w:val="22"/>
               <w:lang w:eastAsia="zh-CN"/>
             </w:rPr>
           </w:pPr>
-          <w:hyperlink w:anchor="_Toc404981467" w:history="1">
+          <w:hyperlink w:anchor="_Toc405044750" w:history="1">
             <w:r>
               <w:rPr>
                 <w:rStyle w:val="Hyperlink"/>
@@ -1956,7 +2012,7 @@
             </w:r>
             <w:r>
               <w:rPr>
-                <w:rFonts w:asciiTheme="minorHAnsi" w:eastAsia="宋体" w:hAnsiTheme="minorHAnsi" w:cstheme="minorBidi"/>
+                <w:rFonts w:asciiTheme="minorHAnsi" w:hAnsiTheme="minorHAnsi" w:cstheme="minorBidi"/>
                 <w:noProof/>
                 <w:sz w:val="22"/>
                 <w:lang w:eastAsia="zh-CN"/>
@@ -1990,7 +2046,7 @@
                 <w:noProof/>
                 <w:webHidden/>
               </w:rPr>
-              <w:instrText xml:space="preserve"> PAGEREF _Toc404981467 \h </w:instrText>
+              <w:instrText xml:space="preserve"> PAGEREF _Toc405044750 \h </w:instrText>
             </w:r>
             <w:r>
               <w:rPr>
@@ -2029,13 +2085,13 @@
               <w:tab w:val="right" w:leader="dot" w:pos="8675"/>
             </w:tabs>
             <w:rPr>
-              <w:rFonts w:asciiTheme="minorHAnsi" w:eastAsia="宋体" w:hAnsiTheme="minorHAnsi" w:cstheme="minorBidi"/>
+              <w:rFonts w:asciiTheme="minorHAnsi" w:hAnsiTheme="minorHAnsi" w:cstheme="minorBidi"/>
               <w:noProof/>
               <w:sz w:val="22"/>
               <w:lang w:eastAsia="zh-CN"/>
             </w:rPr>
           </w:pPr>
-          <w:hyperlink w:anchor="_Toc404981468" w:history="1">
+          <w:hyperlink w:anchor="_Toc405044751" w:history="1">
             <w:r>
               <w:rPr>
                 <w:rStyle w:val="Hyperlink"/>
@@ -2045,7 +2101,7 @@
             </w:r>
             <w:r>
               <w:rPr>
-                <w:rFonts w:asciiTheme="minorHAnsi" w:eastAsia="宋体" w:hAnsiTheme="minorHAnsi" w:cstheme="minorBidi"/>
+                <w:rFonts w:asciiTheme="minorHAnsi" w:hAnsiTheme="minorHAnsi" w:cstheme="minorBidi"/>
                 <w:noProof/>
                 <w:sz w:val="22"/>
                 <w:lang w:eastAsia="zh-CN"/>
@@ -2079,7 +2135,7 @@
                 <w:noProof/>
                 <w:webHidden/>
               </w:rPr>
-              <w:instrText xml:space="preserve"> PAGEREF _Toc404981468 \h </w:instrText>
+              <w:instrText xml:space="preserve"> PAGEREF _Toc405044751 \h </w:instrText>
             </w:r>
             <w:r>
               <w:rPr>
@@ -2118,13 +2174,13 @@
               <w:tab w:val="right" w:leader="dot" w:pos="8675"/>
             </w:tabs>
             <w:rPr>
-              <w:rFonts w:asciiTheme="minorHAnsi" w:eastAsia="宋体" w:hAnsiTheme="minorHAnsi" w:cstheme="minorBidi"/>
+              <w:rFonts w:asciiTheme="minorHAnsi" w:hAnsiTheme="minorHAnsi" w:cstheme="minorBidi"/>
               <w:noProof/>
               <w:sz w:val="22"/>
               <w:lang w:eastAsia="zh-CN"/>
             </w:rPr>
           </w:pPr>
-          <w:hyperlink w:anchor="_Toc404981469" w:history="1">
+          <w:hyperlink w:anchor="_Toc405044752" w:history="1">
             <w:r>
               <w:rPr>
                 <w:rStyle w:val="Hyperlink"/>
@@ -2134,7 +2190,7 @@
             </w:r>
             <w:r>
               <w:rPr>
-                <w:rFonts w:asciiTheme="minorHAnsi" w:eastAsia="宋体" w:hAnsiTheme="minorHAnsi" w:cstheme="minorBidi"/>
+                <w:rFonts w:asciiTheme="minorHAnsi" w:hAnsiTheme="minorHAnsi" w:cstheme="minorBidi"/>
                 <w:noProof/>
                 <w:sz w:val="22"/>
                 <w:lang w:eastAsia="zh-CN"/>
@@ -2168,7 +2224,7 @@
                 <w:noProof/>
                 <w:webHidden/>
               </w:rPr>
-              <w:instrText xml:space="preserve"> PAGEREF _Toc404981469 \h </w:instrText>
+              <w:instrText xml:space="preserve"> PAGEREF _Toc405044752 \h </w:instrText>
             </w:r>
             <w:r>
               <w:rPr>
@@ -2188,7 +2244,7 @@
                 <w:noProof/>
                 <w:webHidden/>
               </w:rPr>
-              <w:t>6</w:t>
+              <w:t>7</w:t>
             </w:r>
             <w:r>
               <w:rPr>
@@ -2207,13 +2263,13 @@
               <w:tab w:val="right" w:leader="dot" w:pos="8675"/>
             </w:tabs>
             <w:rPr>
-              <w:rFonts w:asciiTheme="minorHAnsi" w:eastAsia="宋体" w:hAnsiTheme="minorHAnsi" w:cstheme="minorBidi"/>
+              <w:rFonts w:asciiTheme="minorHAnsi" w:hAnsiTheme="minorHAnsi" w:cstheme="minorBidi"/>
               <w:noProof/>
               <w:sz w:val="22"/>
               <w:lang w:eastAsia="zh-CN"/>
             </w:rPr>
           </w:pPr>
-          <w:hyperlink w:anchor="_Toc404981470" w:history="1">
+          <w:hyperlink w:anchor="_Toc405044753" w:history="1">
             <w:r>
               <w:rPr>
                 <w:rStyle w:val="Hyperlink"/>
@@ -2223,7 +2279,7 @@
             </w:r>
             <w:r>
               <w:rPr>
-                <w:rFonts w:asciiTheme="minorHAnsi" w:eastAsia="宋体" w:hAnsiTheme="minorHAnsi" w:cstheme="minorBidi"/>
+                <w:rFonts w:asciiTheme="minorHAnsi" w:hAnsiTheme="minorHAnsi" w:cstheme="minorBidi"/>
                 <w:noProof/>
                 <w:sz w:val="22"/>
                 <w:lang w:eastAsia="zh-CN"/>
@@ -2236,7 +2292,7 @@
                 <w:rFonts w:hint="eastAsia"/>
                 <w:noProof/>
               </w:rPr>
-              <w:t>系统模块图</w:t>
+              <w:t>系统架构图</w:t>
             </w:r>
             <w:r>
               <w:rPr>
@@ -2257,7 +2313,7 @@
                 <w:noProof/>
                 <w:webHidden/>
               </w:rPr>
-              <w:instrText xml:space="preserve"> PAGEREF _Toc404981470 \h </w:instrText>
+              <w:instrText xml:space="preserve"> PAGEREF _Toc405044753 \h </w:instrText>
             </w:r>
             <w:r>
               <w:rPr>
@@ -2277,7 +2333,7 @@
                 <w:noProof/>
                 <w:webHidden/>
               </w:rPr>
-              <w:t>6</w:t>
+              <w:t>7</w:t>
             </w:r>
             <w:r>
               <w:rPr>
@@ -2296,13 +2352,13 @@
               <w:tab w:val="right" w:leader="dot" w:pos="8675"/>
             </w:tabs>
             <w:rPr>
-              <w:rFonts w:asciiTheme="minorHAnsi" w:eastAsia="宋体" w:hAnsiTheme="minorHAnsi" w:cstheme="minorBidi"/>
+              <w:rFonts w:asciiTheme="minorHAnsi" w:hAnsiTheme="minorHAnsi" w:cstheme="minorBidi"/>
               <w:noProof/>
               <w:sz w:val="22"/>
               <w:lang w:eastAsia="zh-CN"/>
             </w:rPr>
           </w:pPr>
-          <w:hyperlink w:anchor="_Toc404981471" w:history="1">
+          <w:hyperlink w:anchor="_Toc405044754" w:history="1">
             <w:r>
               <w:rPr>
                 <w:rStyle w:val="Hyperlink"/>
@@ -2312,7 +2368,7 @@
             </w:r>
             <w:r>
               <w:rPr>
-                <w:rFonts w:asciiTheme="minorHAnsi" w:eastAsia="宋体" w:hAnsiTheme="minorHAnsi" w:cstheme="minorBidi"/>
+                <w:rFonts w:asciiTheme="minorHAnsi" w:hAnsiTheme="minorHAnsi" w:cstheme="minorBidi"/>
                 <w:noProof/>
                 <w:sz w:val="22"/>
                 <w:lang w:eastAsia="zh-CN"/>
@@ -2325,7 +2381,7 @@
                 <w:rFonts w:hint="eastAsia"/>
                 <w:noProof/>
               </w:rPr>
-              <w:t>系统运行图</w:t>
+              <w:t>系统模块图</w:t>
             </w:r>
             <w:r>
               <w:rPr>
@@ -2346,7 +2402,7 @@
                 <w:noProof/>
                 <w:webHidden/>
               </w:rPr>
-              <w:instrText xml:space="preserve"> PAGEREF _Toc404981471 \h </w:instrText>
+              <w:instrText xml:space="preserve"> PAGEREF _Toc405044754 \h </w:instrText>
             </w:r>
             <w:r>
               <w:rPr>
@@ -2366,7 +2422,7 @@
                 <w:noProof/>
                 <w:webHidden/>
               </w:rPr>
-              <w:t>6</w:t>
+              <w:t>8</w:t>
             </w:r>
             <w:r>
               <w:rPr>
@@ -2385,13 +2441,13 @@
               <w:tab w:val="right" w:leader="dot" w:pos="8675"/>
             </w:tabs>
             <w:rPr>
-              <w:rFonts w:asciiTheme="minorHAnsi" w:eastAsia="宋体" w:hAnsiTheme="minorHAnsi" w:cstheme="minorBidi"/>
+              <w:rFonts w:asciiTheme="minorHAnsi" w:hAnsiTheme="minorHAnsi" w:cstheme="minorBidi"/>
               <w:noProof/>
               <w:sz w:val="22"/>
               <w:lang w:eastAsia="zh-CN"/>
             </w:rPr>
           </w:pPr>
-          <w:hyperlink w:anchor="_Toc404981472" w:history="1">
+          <w:hyperlink w:anchor="_Toc405044755" w:history="1">
             <w:r>
               <w:rPr>
                 <w:rStyle w:val="Hyperlink"/>
@@ -2401,7 +2457,7 @@
             </w:r>
             <w:r>
               <w:rPr>
-                <w:rFonts w:asciiTheme="minorHAnsi" w:eastAsia="宋体" w:hAnsiTheme="minorHAnsi" w:cstheme="minorBidi"/>
+                <w:rFonts w:asciiTheme="minorHAnsi" w:hAnsiTheme="minorHAnsi" w:cstheme="minorBidi"/>
                 <w:noProof/>
                 <w:sz w:val="22"/>
                 <w:lang w:eastAsia="zh-CN"/>
@@ -2450,7 +2506,7 @@
                 <w:noProof/>
                 <w:webHidden/>
               </w:rPr>
-              <w:instrText xml:space="preserve"> PAGEREF _Toc404981472 \h </w:instrText>
+              <w:instrText xml:space="preserve"> PAGEREF _Toc405044755 \h </w:instrText>
             </w:r>
             <w:r>
               <w:rPr>
@@ -2470,7 +2526,7 @@
                 <w:noProof/>
                 <w:webHidden/>
               </w:rPr>
-              <w:t>6</w:t>
+              <w:t>8</w:t>
             </w:r>
             <w:r>
               <w:rPr>
@@ -2488,13 +2544,13 @@
               <w:tab w:val="left" w:pos="1100"/>
             </w:tabs>
             <w:rPr>
-              <w:rFonts w:asciiTheme="minorHAnsi" w:eastAsia="宋体" w:hAnsiTheme="minorHAnsi" w:cstheme="minorBidi"/>
+              <w:rFonts w:asciiTheme="minorHAnsi" w:hAnsiTheme="minorHAnsi" w:cstheme="minorBidi"/>
               <w:noProof/>
               <w:sz w:val="22"/>
               <w:lang w:eastAsia="zh-CN"/>
             </w:rPr>
           </w:pPr>
-          <w:hyperlink w:anchor="_Toc404981473" w:history="1">
+          <w:hyperlink w:anchor="_Toc405044756" w:history="1">
             <w:r>
               <w:rPr>
                 <w:rStyle w:val="Hyperlink"/>
@@ -2504,7 +2560,7 @@
             </w:r>
             <w:r>
               <w:rPr>
-                <w:rFonts w:asciiTheme="minorHAnsi" w:eastAsia="宋体" w:hAnsiTheme="minorHAnsi" w:cstheme="minorBidi"/>
+                <w:rFonts w:asciiTheme="minorHAnsi" w:hAnsiTheme="minorHAnsi" w:cstheme="minorBidi"/>
                 <w:noProof/>
                 <w:sz w:val="22"/>
                 <w:lang w:eastAsia="zh-CN"/>
@@ -2538,7 +2594,7 @@
                 <w:noProof/>
                 <w:webHidden/>
               </w:rPr>
-              <w:instrText xml:space="preserve"> PAGEREF _Toc404981473 \h </w:instrText>
+              <w:instrText xml:space="preserve"> PAGEREF _Toc405044756 \h </w:instrText>
             </w:r>
             <w:r>
               <w:rPr>
@@ -2558,7 +2614,7 @@
                 <w:noProof/>
                 <w:webHidden/>
               </w:rPr>
-              <w:t>7</w:t>
+              <w:t>9</w:t>
             </w:r>
             <w:r>
               <w:rPr>
@@ -2577,13 +2633,13 @@
               <w:tab w:val="right" w:leader="dot" w:pos="8675"/>
             </w:tabs>
             <w:rPr>
-              <w:rFonts w:asciiTheme="minorHAnsi" w:eastAsia="宋体" w:hAnsiTheme="minorHAnsi" w:cstheme="minorBidi"/>
+              <w:rFonts w:asciiTheme="minorHAnsi" w:hAnsiTheme="minorHAnsi" w:cstheme="minorBidi"/>
               <w:noProof/>
               <w:sz w:val="22"/>
               <w:lang w:eastAsia="zh-CN"/>
             </w:rPr>
           </w:pPr>
-          <w:hyperlink w:anchor="_Toc404981474" w:history="1">
+          <w:hyperlink w:anchor="_Toc405044757" w:history="1">
             <w:r>
               <w:rPr>
                 <w:rStyle w:val="Hyperlink"/>
@@ -2593,7 +2649,7 @@
             </w:r>
             <w:r>
               <w:rPr>
-                <w:rFonts w:asciiTheme="minorHAnsi" w:eastAsia="宋体" w:hAnsiTheme="minorHAnsi" w:cstheme="minorBidi"/>
+                <w:rFonts w:asciiTheme="minorHAnsi" w:hAnsiTheme="minorHAnsi" w:cstheme="minorBidi"/>
                 <w:noProof/>
                 <w:sz w:val="22"/>
                 <w:lang w:eastAsia="zh-CN"/>
@@ -2627,7 +2683,7 @@
                 <w:noProof/>
                 <w:webHidden/>
               </w:rPr>
-              <w:instrText xml:space="preserve"> PAGEREF _Toc404981474 \h </w:instrText>
+              <w:instrText xml:space="preserve"> PAGEREF _Toc405044757 \h </w:instrText>
             </w:r>
             <w:r>
               <w:rPr>
@@ -2647,7 +2703,7 @@
                 <w:noProof/>
                 <w:webHidden/>
               </w:rPr>
-              <w:t>7</w:t>
+              <w:t>9</w:t>
             </w:r>
             <w:r>
               <w:rPr>
@@ -2666,13 +2722,13 @@
               <w:tab w:val="right" w:leader="dot" w:pos="8675"/>
             </w:tabs>
             <w:rPr>
-              <w:rFonts w:asciiTheme="minorHAnsi" w:eastAsia="宋体" w:hAnsiTheme="minorHAnsi" w:cstheme="minorBidi"/>
+              <w:rFonts w:asciiTheme="minorHAnsi" w:hAnsiTheme="minorHAnsi" w:cstheme="minorBidi"/>
               <w:noProof/>
               <w:sz w:val="22"/>
               <w:lang w:eastAsia="zh-CN"/>
             </w:rPr>
           </w:pPr>
-          <w:hyperlink w:anchor="_Toc404981475" w:history="1">
+          <w:hyperlink w:anchor="_Toc405044758" w:history="1">
             <w:r>
               <w:rPr>
                 <w:rStyle w:val="Hyperlink"/>
@@ -2682,7 +2738,7 @@
             </w:r>
             <w:r>
               <w:rPr>
-                <w:rFonts w:asciiTheme="minorHAnsi" w:eastAsia="宋体" w:hAnsiTheme="minorHAnsi" w:cstheme="minorBidi"/>
+                <w:rFonts w:asciiTheme="minorHAnsi" w:hAnsiTheme="minorHAnsi" w:cstheme="minorBidi"/>
                 <w:noProof/>
                 <w:sz w:val="22"/>
                 <w:lang w:eastAsia="zh-CN"/>
@@ -2723,7 +2779,7 @@
                 <w:noProof/>
                 <w:webHidden/>
               </w:rPr>
-              <w:instrText xml:space="preserve"> PAGEREF _Toc404981475 \h </w:instrText>
+              <w:instrText xml:space="preserve"> PAGEREF _Toc405044758 \h </w:instrText>
             </w:r>
             <w:r>
               <w:rPr>
@@ -2743,7 +2799,7 @@
                 <w:noProof/>
                 <w:webHidden/>
               </w:rPr>
-              <w:t>7</w:t>
+              <w:t>9</w:t>
             </w:r>
             <w:r>
               <w:rPr>
@@ -2762,13 +2818,13 @@
               <w:tab w:val="right" w:leader="dot" w:pos="8675"/>
             </w:tabs>
             <w:rPr>
-              <w:rFonts w:asciiTheme="minorHAnsi" w:eastAsia="宋体" w:hAnsiTheme="minorHAnsi" w:cstheme="minorBidi"/>
+              <w:rFonts w:asciiTheme="minorHAnsi" w:hAnsiTheme="minorHAnsi" w:cstheme="minorBidi"/>
               <w:noProof/>
               <w:sz w:val="22"/>
               <w:lang w:eastAsia="zh-CN"/>
             </w:rPr>
           </w:pPr>
-          <w:hyperlink w:anchor="_Toc404981476" w:history="1">
+          <w:hyperlink w:anchor="_Toc405044759" w:history="1">
             <w:r>
               <w:rPr>
                 <w:rStyle w:val="Hyperlink"/>
@@ -2778,7 +2834,7 @@
             </w:r>
             <w:r>
               <w:rPr>
-                <w:rFonts w:asciiTheme="minorHAnsi" w:eastAsia="宋体" w:hAnsiTheme="minorHAnsi" w:cstheme="minorBidi"/>
+                <w:rFonts w:asciiTheme="minorHAnsi" w:hAnsiTheme="minorHAnsi" w:cstheme="minorBidi"/>
                 <w:noProof/>
                 <w:sz w:val="22"/>
                 <w:lang w:eastAsia="zh-CN"/>
@@ -2819,7 +2875,7 @@
                 <w:noProof/>
                 <w:webHidden/>
               </w:rPr>
-              <w:instrText xml:space="preserve"> PAGEREF _Toc404981476 \h </w:instrText>
+              <w:instrText xml:space="preserve"> PAGEREF _Toc405044759 \h </w:instrText>
             </w:r>
             <w:r>
               <w:rPr>
@@ -2839,7 +2895,7 @@
                 <w:noProof/>
                 <w:webHidden/>
               </w:rPr>
-              <w:t>7</w:t>
+              <w:t>9</w:t>
             </w:r>
             <w:r>
               <w:rPr>
@@ -2858,13 +2914,13 @@
               <w:tab w:val="right" w:leader="dot" w:pos="8675"/>
             </w:tabs>
             <w:rPr>
-              <w:rFonts w:asciiTheme="minorHAnsi" w:eastAsia="宋体" w:hAnsiTheme="minorHAnsi" w:cstheme="minorBidi"/>
+              <w:rFonts w:asciiTheme="minorHAnsi" w:hAnsiTheme="minorHAnsi" w:cstheme="minorBidi"/>
               <w:noProof/>
               <w:sz w:val="22"/>
               <w:lang w:eastAsia="zh-CN"/>
             </w:rPr>
           </w:pPr>
-          <w:hyperlink w:anchor="_Toc404981477" w:history="1">
+          <w:hyperlink w:anchor="_Toc405044760" w:history="1">
             <w:r>
               <w:rPr>
                 <w:rStyle w:val="Hyperlink"/>
@@ -2874,7 +2930,7 @@
             </w:r>
             <w:r>
               <w:rPr>
-                <w:rFonts w:asciiTheme="minorHAnsi" w:eastAsia="宋体" w:hAnsiTheme="minorHAnsi" w:cstheme="minorBidi"/>
+                <w:rFonts w:asciiTheme="minorHAnsi" w:hAnsiTheme="minorHAnsi" w:cstheme="minorBidi"/>
                 <w:noProof/>
                 <w:sz w:val="22"/>
                 <w:lang w:eastAsia="zh-CN"/>
@@ -2907,7 +2963,7 @@
                 <w:noProof/>
                 <w:webHidden/>
               </w:rPr>
-              <w:instrText xml:space="preserve"> PAGEREF _Toc404981477 \h </w:instrText>
+              <w:instrText xml:space="preserve"> PAGEREF _Toc405044760 \h </w:instrText>
             </w:r>
             <w:r>
               <w:rPr>
@@ -2927,7 +2983,7 @@
                 <w:noProof/>
                 <w:webHidden/>
               </w:rPr>
-              <w:t>7</w:t>
+              <w:t>9</w:t>
             </w:r>
             <w:r>
               <w:rPr>
@@ -2946,13 +3002,13 @@
               <w:tab w:val="right" w:leader="dot" w:pos="8675"/>
             </w:tabs>
             <w:rPr>
-              <w:rFonts w:asciiTheme="minorHAnsi" w:eastAsia="宋体" w:hAnsiTheme="minorHAnsi" w:cstheme="minorBidi"/>
+              <w:rFonts w:asciiTheme="minorHAnsi" w:hAnsiTheme="minorHAnsi" w:cstheme="minorBidi"/>
               <w:noProof/>
               <w:sz w:val="22"/>
               <w:lang w:eastAsia="zh-CN"/>
             </w:rPr>
           </w:pPr>
-          <w:hyperlink w:anchor="_Toc404981478" w:history="1">
+          <w:hyperlink w:anchor="_Toc405044761" w:history="1">
             <w:r>
               <w:rPr>
                 <w:rStyle w:val="Hyperlink"/>
@@ -2962,7 +3018,7 @@
             </w:r>
             <w:r>
               <w:rPr>
-                <w:rFonts w:asciiTheme="minorHAnsi" w:eastAsia="宋体" w:hAnsiTheme="minorHAnsi" w:cstheme="minorBidi"/>
+                <w:rFonts w:asciiTheme="minorHAnsi" w:hAnsiTheme="minorHAnsi" w:cstheme="minorBidi"/>
                 <w:noProof/>
                 <w:sz w:val="22"/>
                 <w:lang w:eastAsia="zh-CN"/>
@@ -2996,7 +3052,7 @@
                 <w:noProof/>
                 <w:webHidden/>
               </w:rPr>
-              <w:instrText xml:space="preserve"> PAGEREF _Toc404981478 \h </w:instrText>
+              <w:instrText xml:space="preserve"> PAGEREF _Toc405044761 \h </w:instrText>
             </w:r>
             <w:r>
               <w:rPr>
@@ -3016,7 +3072,7 @@
                 <w:noProof/>
                 <w:webHidden/>
               </w:rPr>
-              <w:t>7</w:t>
+              <w:t>9</w:t>
             </w:r>
             <w:r>
               <w:rPr>
@@ -3035,13 +3091,13 @@
               <w:tab w:val="right" w:leader="dot" w:pos="8675"/>
             </w:tabs>
             <w:rPr>
-              <w:rFonts w:asciiTheme="minorHAnsi" w:eastAsia="宋体" w:hAnsiTheme="minorHAnsi" w:cstheme="minorBidi"/>
+              <w:rFonts w:asciiTheme="minorHAnsi" w:hAnsiTheme="minorHAnsi" w:cstheme="minorBidi"/>
               <w:noProof/>
               <w:sz w:val="22"/>
               <w:lang w:eastAsia="zh-CN"/>
             </w:rPr>
           </w:pPr>
-          <w:hyperlink w:anchor="_Toc404981479" w:history="1">
+          <w:hyperlink w:anchor="_Toc405044762" w:history="1">
             <w:r>
               <w:rPr>
                 <w:rStyle w:val="Hyperlink"/>
@@ -3051,7 +3107,7 @@
             </w:r>
             <w:r>
               <w:rPr>
-                <w:rFonts w:asciiTheme="minorHAnsi" w:eastAsia="宋体" w:hAnsiTheme="minorHAnsi" w:cstheme="minorBidi"/>
+                <w:rFonts w:asciiTheme="minorHAnsi" w:hAnsiTheme="minorHAnsi" w:cstheme="minorBidi"/>
                 <w:noProof/>
                 <w:sz w:val="22"/>
                 <w:lang w:eastAsia="zh-CN"/>
@@ -3085,7 +3141,7 @@
                 <w:noProof/>
                 <w:webHidden/>
               </w:rPr>
-              <w:instrText xml:space="preserve"> PAGEREF _Toc404981479 \h </w:instrText>
+              <w:instrText xml:space="preserve"> PAGEREF _Toc405044762 \h </w:instrText>
             </w:r>
             <w:r>
               <w:rPr>
@@ -3105,7 +3161,7 @@
                 <w:noProof/>
                 <w:webHidden/>
               </w:rPr>
-              <w:t>7</w:t>
+              <w:t>9</w:t>
             </w:r>
             <w:r>
               <w:rPr>
@@ -3124,13 +3180,13 @@
               <w:tab w:val="right" w:leader="dot" w:pos="8675"/>
             </w:tabs>
             <w:rPr>
-              <w:rFonts w:asciiTheme="minorHAnsi" w:eastAsia="宋体" w:hAnsiTheme="minorHAnsi" w:cstheme="minorBidi"/>
+              <w:rFonts w:asciiTheme="minorHAnsi" w:hAnsiTheme="minorHAnsi" w:cstheme="minorBidi"/>
               <w:noProof/>
               <w:sz w:val="22"/>
               <w:lang w:eastAsia="zh-CN"/>
             </w:rPr>
           </w:pPr>
-          <w:hyperlink w:anchor="_Toc404981480" w:history="1">
+          <w:hyperlink w:anchor="_Toc405044763" w:history="1">
             <w:r>
               <w:rPr>
                 <w:rStyle w:val="Hyperlink"/>
@@ -3140,7 +3196,7 @@
             </w:r>
             <w:r>
               <w:rPr>
-                <w:rFonts w:asciiTheme="minorHAnsi" w:eastAsia="宋体" w:hAnsiTheme="minorHAnsi" w:cstheme="minorBidi"/>
+                <w:rFonts w:asciiTheme="minorHAnsi" w:hAnsiTheme="minorHAnsi" w:cstheme="minorBidi"/>
                 <w:noProof/>
                 <w:sz w:val="22"/>
                 <w:lang w:eastAsia="zh-CN"/>
@@ -3174,7 +3230,7 @@
                 <w:noProof/>
                 <w:webHidden/>
               </w:rPr>
-              <w:instrText xml:space="preserve"> PAGEREF _Toc404981480 \h </w:instrText>
+              <w:instrText xml:space="preserve"> PAGEREF _Toc405044763 \h </w:instrText>
             </w:r>
             <w:r>
               <w:rPr>
@@ -3194,7 +3250,7 @@
                 <w:noProof/>
                 <w:webHidden/>
               </w:rPr>
-              <w:t>7</w:t>
+              <w:t>9</w:t>
             </w:r>
             <w:r>
               <w:rPr>
@@ -3213,13 +3269,13 @@
               <w:tab w:val="right" w:leader="dot" w:pos="8675"/>
             </w:tabs>
             <w:rPr>
-              <w:rFonts w:asciiTheme="minorHAnsi" w:eastAsia="宋体" w:hAnsiTheme="minorHAnsi" w:cstheme="minorBidi"/>
+              <w:rFonts w:asciiTheme="minorHAnsi" w:hAnsiTheme="minorHAnsi" w:cstheme="minorBidi"/>
               <w:noProof/>
               <w:sz w:val="22"/>
               <w:lang w:eastAsia="zh-CN"/>
             </w:rPr>
           </w:pPr>
-          <w:hyperlink w:anchor="_Toc404981481" w:history="1">
+          <w:hyperlink w:anchor="_Toc405044764" w:history="1">
             <w:r>
               <w:rPr>
                 <w:rStyle w:val="Hyperlink"/>
@@ -3229,7 +3285,7 @@
             </w:r>
             <w:r>
               <w:rPr>
-                <w:rFonts w:asciiTheme="minorHAnsi" w:eastAsia="宋体" w:hAnsiTheme="minorHAnsi" w:cstheme="minorBidi"/>
+                <w:rFonts w:asciiTheme="minorHAnsi" w:hAnsiTheme="minorHAnsi" w:cstheme="minorBidi"/>
                 <w:noProof/>
                 <w:sz w:val="22"/>
                 <w:lang w:eastAsia="zh-CN"/>
@@ -3263,7 +3319,7 @@
                 <w:noProof/>
                 <w:webHidden/>
               </w:rPr>
-              <w:instrText xml:space="preserve"> PAGEREF _Toc404981481 \h </w:instrText>
+              <w:instrText xml:space="preserve"> PAGEREF _Toc405044764 \h </w:instrText>
             </w:r>
             <w:r>
               <w:rPr>
@@ -3283,7 +3339,7 @@
                 <w:noProof/>
                 <w:webHidden/>
               </w:rPr>
-              <w:t>8</w:t>
+              <w:t>10</w:t>
             </w:r>
             <w:r>
               <w:rPr>
@@ -3302,13 +3358,13 @@
               <w:tab w:val="right" w:leader="dot" w:pos="8675"/>
             </w:tabs>
             <w:rPr>
-              <w:rFonts w:asciiTheme="minorHAnsi" w:eastAsia="宋体" w:hAnsiTheme="minorHAnsi" w:cstheme="minorBidi"/>
+              <w:rFonts w:asciiTheme="minorHAnsi" w:hAnsiTheme="minorHAnsi" w:cstheme="minorBidi"/>
               <w:noProof/>
               <w:sz w:val="22"/>
               <w:lang w:eastAsia="zh-CN"/>
             </w:rPr>
           </w:pPr>
-          <w:hyperlink w:anchor="_Toc404981482" w:history="1">
+          <w:hyperlink w:anchor="_Toc405044765" w:history="1">
             <w:r>
               <w:rPr>
                 <w:rStyle w:val="Hyperlink"/>
@@ -3318,7 +3374,7 @@
             </w:r>
             <w:r>
               <w:rPr>
-                <w:rFonts w:asciiTheme="minorHAnsi" w:eastAsia="宋体" w:hAnsiTheme="minorHAnsi" w:cstheme="minorBidi"/>
+                <w:rFonts w:asciiTheme="minorHAnsi" w:hAnsiTheme="minorHAnsi" w:cstheme="minorBidi"/>
                 <w:noProof/>
                 <w:sz w:val="22"/>
                 <w:lang w:eastAsia="zh-CN"/>
@@ -3359,7 +3415,7 @@
                 <w:noProof/>
                 <w:webHidden/>
               </w:rPr>
-              <w:instrText xml:space="preserve"> PAGEREF _Toc404981482 \h </w:instrText>
+              <w:instrText xml:space="preserve"> PAGEREF _Toc405044765 \h </w:instrText>
             </w:r>
             <w:r>
               <w:rPr>
@@ -3379,7 +3435,7 @@
                 <w:noProof/>
                 <w:webHidden/>
               </w:rPr>
-              <w:t>8</w:t>
+              <w:t>10</w:t>
             </w:r>
             <w:r>
               <w:rPr>
@@ -3398,13 +3454,13 @@
               <w:tab w:val="right" w:leader="dot" w:pos="8675"/>
             </w:tabs>
             <w:rPr>
-              <w:rFonts w:asciiTheme="minorHAnsi" w:eastAsia="宋体" w:hAnsiTheme="minorHAnsi" w:cstheme="minorBidi"/>
+              <w:rFonts w:asciiTheme="minorHAnsi" w:hAnsiTheme="minorHAnsi" w:cstheme="minorBidi"/>
               <w:noProof/>
               <w:sz w:val="22"/>
               <w:lang w:eastAsia="zh-CN"/>
             </w:rPr>
           </w:pPr>
-          <w:hyperlink w:anchor="_Toc404981483" w:history="1">
+          <w:hyperlink w:anchor="_Toc405044766" w:history="1">
             <w:r>
               <w:rPr>
                 <w:rStyle w:val="Hyperlink"/>
@@ -3414,7 +3470,7 @@
             </w:r>
             <w:r>
               <w:rPr>
-                <w:rFonts w:asciiTheme="minorHAnsi" w:eastAsia="宋体" w:hAnsiTheme="minorHAnsi" w:cstheme="minorBidi"/>
+                <w:rFonts w:asciiTheme="minorHAnsi" w:hAnsiTheme="minorHAnsi" w:cstheme="minorBidi"/>
                 <w:noProof/>
                 <w:sz w:val="22"/>
                 <w:lang w:eastAsia="zh-CN"/>
@@ -3448,7 +3504,7 @@
                 <w:noProof/>
                 <w:webHidden/>
               </w:rPr>
-              <w:instrText xml:space="preserve"> PAGEREF _Toc404981483 \h </w:instrText>
+              <w:instrText xml:space="preserve"> PAGEREF _Toc405044766 \h </w:instrText>
             </w:r>
             <w:r>
               <w:rPr>
@@ -3468,7 +3524,7 @@
                 <w:noProof/>
                 <w:webHidden/>
               </w:rPr>
-              <w:t>8</w:t>
+              <w:t>10</w:t>
             </w:r>
             <w:r>
               <w:rPr>
@@ -3487,13 +3543,13 @@
               <w:tab w:val="right" w:leader="dot" w:pos="8675"/>
             </w:tabs>
             <w:rPr>
-              <w:rFonts w:asciiTheme="minorHAnsi" w:eastAsia="宋体" w:hAnsiTheme="minorHAnsi" w:cstheme="minorBidi"/>
+              <w:rFonts w:asciiTheme="minorHAnsi" w:hAnsiTheme="minorHAnsi" w:cstheme="minorBidi"/>
               <w:noProof/>
               <w:sz w:val="22"/>
               <w:lang w:eastAsia="zh-CN"/>
             </w:rPr>
           </w:pPr>
-          <w:hyperlink w:anchor="_Toc404981484" w:history="1">
+          <w:hyperlink w:anchor="_Toc405044767" w:history="1">
             <w:r>
               <w:rPr>
                 <w:rStyle w:val="Hyperlink"/>
@@ -3503,7 +3559,7 @@
             </w:r>
             <w:r>
               <w:rPr>
-                <w:rFonts w:asciiTheme="minorHAnsi" w:eastAsia="宋体" w:hAnsiTheme="minorHAnsi" w:cstheme="minorBidi"/>
+                <w:rFonts w:asciiTheme="minorHAnsi" w:hAnsiTheme="minorHAnsi" w:cstheme="minorBidi"/>
                 <w:noProof/>
                 <w:sz w:val="22"/>
                 <w:lang w:eastAsia="zh-CN"/>
@@ -3537,7 +3593,7 @@
                 <w:noProof/>
                 <w:webHidden/>
               </w:rPr>
-              <w:instrText xml:space="preserve"> PAGEREF _Toc404981484 \h </w:instrText>
+              <w:instrText xml:space="preserve"> PAGEREF _Toc405044767 \h </w:instrText>
             </w:r>
             <w:r>
               <w:rPr>
@@ -3557,7 +3613,7 @@
                 <w:noProof/>
                 <w:webHidden/>
               </w:rPr>
-              <w:t>8</w:t>
+              <w:t>10</w:t>
             </w:r>
             <w:r>
               <w:rPr>
@@ -3576,13 +3632,13 @@
               <w:tab w:val="right" w:leader="dot" w:pos="8675"/>
             </w:tabs>
             <w:rPr>
-              <w:rFonts w:asciiTheme="minorHAnsi" w:eastAsia="宋体" w:hAnsiTheme="minorHAnsi" w:cstheme="minorBidi"/>
+              <w:rFonts w:asciiTheme="minorHAnsi" w:hAnsiTheme="minorHAnsi" w:cstheme="minorBidi"/>
               <w:noProof/>
               <w:sz w:val="22"/>
               <w:lang w:eastAsia="zh-CN"/>
             </w:rPr>
           </w:pPr>
-          <w:hyperlink w:anchor="_Toc404981485" w:history="1">
+          <w:hyperlink w:anchor="_Toc405044768" w:history="1">
             <w:r>
               <w:rPr>
                 <w:rStyle w:val="Hyperlink"/>
@@ -3592,7 +3648,7 @@
             </w:r>
             <w:r>
               <w:rPr>
-                <w:rFonts w:asciiTheme="minorHAnsi" w:eastAsia="宋体" w:hAnsiTheme="minorHAnsi" w:cstheme="minorBidi"/>
+                <w:rFonts w:asciiTheme="minorHAnsi" w:hAnsiTheme="minorHAnsi" w:cstheme="minorBidi"/>
                 <w:noProof/>
                 <w:sz w:val="22"/>
                 <w:lang w:eastAsia="zh-CN"/>
@@ -3633,7 +3689,7 @@
                 <w:noProof/>
                 <w:webHidden/>
               </w:rPr>
-              <w:instrText xml:space="preserve"> PAGEREF _Toc404981485 \h </w:instrText>
+              <w:instrText xml:space="preserve"> PAGEREF _Toc405044768 \h </w:instrText>
             </w:r>
             <w:r>
               <w:rPr>
@@ -3653,7 +3709,7 @@
                 <w:noProof/>
                 <w:webHidden/>
               </w:rPr>
-              <w:t>8</w:t>
+              <w:t>10</w:t>
             </w:r>
             <w:r>
               <w:rPr>
@@ -3672,13 +3728,13 @@
               <w:tab w:val="right" w:leader="dot" w:pos="8675"/>
             </w:tabs>
             <w:rPr>
-              <w:rFonts w:asciiTheme="minorHAnsi" w:eastAsia="宋体" w:hAnsiTheme="minorHAnsi" w:cstheme="minorBidi"/>
+              <w:rFonts w:asciiTheme="minorHAnsi" w:hAnsiTheme="minorHAnsi" w:cstheme="minorBidi"/>
               <w:noProof/>
               <w:sz w:val="22"/>
               <w:lang w:eastAsia="zh-CN"/>
             </w:rPr>
           </w:pPr>
-          <w:hyperlink w:anchor="_Toc404981486" w:history="1">
+          <w:hyperlink w:anchor="_Toc405044769" w:history="1">
             <w:r>
               <w:rPr>
                 <w:rStyle w:val="Hyperlink"/>
@@ -3688,7 +3744,7 @@
             </w:r>
             <w:r>
               <w:rPr>
-                <w:rFonts w:asciiTheme="minorHAnsi" w:eastAsia="宋体" w:hAnsiTheme="minorHAnsi" w:cstheme="minorBidi"/>
+                <w:rFonts w:asciiTheme="minorHAnsi" w:hAnsiTheme="minorHAnsi" w:cstheme="minorBidi"/>
                 <w:noProof/>
                 <w:sz w:val="22"/>
                 <w:lang w:eastAsia="zh-CN"/>
@@ -3721,7 +3777,7 @@
                 <w:noProof/>
                 <w:webHidden/>
               </w:rPr>
-              <w:instrText xml:space="preserve"> PAGEREF _Toc404981486 \h </w:instrText>
+              <w:instrText xml:space="preserve"> PAGEREF _Toc405044769 \h </w:instrText>
             </w:r>
             <w:r>
               <w:rPr>
@@ -3741,7 +3797,7 @@
                 <w:noProof/>
                 <w:webHidden/>
               </w:rPr>
-              <w:t>8</w:t>
+              <w:t>10</w:t>
             </w:r>
             <w:r>
               <w:rPr>
@@ -3760,13 +3816,13 @@
               <w:tab w:val="right" w:leader="dot" w:pos="8675"/>
             </w:tabs>
             <w:rPr>
-              <w:rFonts w:asciiTheme="minorHAnsi" w:eastAsia="宋体" w:hAnsiTheme="minorHAnsi" w:cstheme="minorBidi"/>
+              <w:rFonts w:asciiTheme="minorHAnsi" w:hAnsiTheme="minorHAnsi" w:cstheme="minorBidi"/>
               <w:noProof/>
               <w:sz w:val="22"/>
               <w:lang w:eastAsia="zh-CN"/>
             </w:rPr>
           </w:pPr>
-          <w:hyperlink w:anchor="_Toc404981487" w:history="1">
+          <w:hyperlink w:anchor="_Toc405044770" w:history="1">
             <w:r>
               <w:rPr>
                 <w:rStyle w:val="Hyperlink"/>
@@ -3776,7 +3832,7 @@
             </w:r>
             <w:r>
               <w:rPr>
-                <w:rFonts w:asciiTheme="minorHAnsi" w:eastAsia="宋体" w:hAnsiTheme="minorHAnsi" w:cstheme="minorBidi"/>
+                <w:rFonts w:asciiTheme="minorHAnsi" w:hAnsiTheme="minorHAnsi" w:cstheme="minorBidi"/>
                 <w:noProof/>
                 <w:sz w:val="22"/>
                 <w:lang w:eastAsia="zh-CN"/>
@@ -3810,7 +3866,7 @@
                 <w:noProof/>
                 <w:webHidden/>
               </w:rPr>
-              <w:instrText xml:space="preserve"> PAGEREF _Toc404981487 \h </w:instrText>
+              <w:instrText xml:space="preserve"> PAGEREF _Toc405044770 \h </w:instrText>
             </w:r>
             <w:r>
               <w:rPr>
@@ -3830,7 +3886,7 @@
                 <w:noProof/>
                 <w:webHidden/>
               </w:rPr>
-              <w:t>9</w:t>
+              <w:t>11</w:t>
             </w:r>
             <w:r>
               <w:rPr>
@@ -3849,13 +3905,13 @@
               <w:tab w:val="right" w:leader="dot" w:pos="8675"/>
             </w:tabs>
             <w:rPr>
-              <w:rFonts w:asciiTheme="minorHAnsi" w:eastAsia="宋体" w:hAnsiTheme="minorHAnsi" w:cstheme="minorBidi"/>
+              <w:rFonts w:asciiTheme="minorHAnsi" w:hAnsiTheme="minorHAnsi" w:cstheme="minorBidi"/>
               <w:noProof/>
               <w:sz w:val="22"/>
               <w:lang w:eastAsia="zh-CN"/>
             </w:rPr>
           </w:pPr>
-          <w:hyperlink w:anchor="_Toc404981488" w:history="1">
+          <w:hyperlink w:anchor="_Toc405044771" w:history="1">
             <w:r>
               <w:rPr>
                 <w:rStyle w:val="Hyperlink"/>
@@ -3865,7 +3921,7 @@
             </w:r>
             <w:r>
               <w:rPr>
-                <w:rFonts w:asciiTheme="minorHAnsi" w:eastAsia="宋体" w:hAnsiTheme="minorHAnsi" w:cstheme="minorBidi"/>
+                <w:rFonts w:asciiTheme="minorHAnsi" w:hAnsiTheme="minorHAnsi" w:cstheme="minorBidi"/>
                 <w:noProof/>
                 <w:sz w:val="22"/>
                 <w:lang w:eastAsia="zh-CN"/>
@@ -3899,7 +3955,7 @@
                 <w:noProof/>
                 <w:webHidden/>
               </w:rPr>
-              <w:instrText xml:space="preserve"> PAGEREF _Toc404981488 \h </w:instrText>
+              <w:instrText xml:space="preserve"> PAGEREF _Toc405044771 \h </w:instrText>
             </w:r>
             <w:r>
               <w:rPr>
@@ -3919,7 +3975,7 @@
                 <w:noProof/>
                 <w:webHidden/>
               </w:rPr>
-              <w:t>9</w:t>
+              <w:t>11</w:t>
             </w:r>
             <w:r>
               <w:rPr>
@@ -3938,13 +3994,13 @@
               <w:tab w:val="right" w:leader="dot" w:pos="8675"/>
             </w:tabs>
             <w:rPr>
-              <w:rFonts w:asciiTheme="minorHAnsi" w:eastAsia="宋体" w:hAnsiTheme="minorHAnsi" w:cstheme="minorBidi"/>
+              <w:rFonts w:asciiTheme="minorHAnsi" w:hAnsiTheme="minorHAnsi" w:cstheme="minorBidi"/>
               <w:noProof/>
               <w:sz w:val="22"/>
               <w:lang w:eastAsia="zh-CN"/>
             </w:rPr>
           </w:pPr>
-          <w:hyperlink w:anchor="_Toc404981489" w:history="1">
+          <w:hyperlink w:anchor="_Toc405044772" w:history="1">
             <w:r>
               <w:rPr>
                 <w:rStyle w:val="Hyperlink"/>
@@ -3954,7 +4010,7 @@
             </w:r>
             <w:r>
               <w:rPr>
-                <w:rFonts w:asciiTheme="minorHAnsi" w:eastAsia="宋体" w:hAnsiTheme="minorHAnsi" w:cstheme="minorBidi"/>
+                <w:rFonts w:asciiTheme="minorHAnsi" w:hAnsiTheme="minorHAnsi" w:cstheme="minorBidi"/>
                 <w:noProof/>
                 <w:sz w:val="22"/>
                 <w:lang w:eastAsia="zh-CN"/>
@@ -3995,7 +4051,7 @@
                 <w:noProof/>
                 <w:webHidden/>
               </w:rPr>
-              <w:instrText xml:space="preserve"> PAGEREF _Toc404981489 \h </w:instrText>
+              <w:instrText xml:space="preserve"> PAGEREF _Toc405044772 \h </w:instrText>
             </w:r>
             <w:r>
               <w:rPr>
@@ -4015,7 +4071,7 @@
                 <w:noProof/>
                 <w:webHidden/>
               </w:rPr>
-              <w:t>9</w:t>
+              <w:t>11</w:t>
             </w:r>
             <w:r>
               <w:rPr>
@@ -4034,13 +4090,13 @@
               <w:tab w:val="right" w:leader="dot" w:pos="8675"/>
             </w:tabs>
             <w:rPr>
-              <w:rFonts w:asciiTheme="minorHAnsi" w:eastAsia="宋体" w:hAnsiTheme="minorHAnsi" w:cstheme="minorBidi"/>
+              <w:rFonts w:asciiTheme="minorHAnsi" w:hAnsiTheme="minorHAnsi" w:cstheme="minorBidi"/>
               <w:noProof/>
               <w:sz w:val="22"/>
               <w:lang w:eastAsia="zh-CN"/>
             </w:rPr>
           </w:pPr>
-          <w:hyperlink w:anchor="_Toc404981490" w:history="1">
+          <w:hyperlink w:anchor="_Toc405044773" w:history="1">
             <w:r>
               <w:rPr>
                 <w:rStyle w:val="Hyperlink"/>
@@ -4050,7 +4106,7 @@
             </w:r>
             <w:r>
               <w:rPr>
-                <w:rFonts w:asciiTheme="minorHAnsi" w:eastAsia="宋体" w:hAnsiTheme="minorHAnsi" w:cstheme="minorBidi"/>
+                <w:rFonts w:asciiTheme="minorHAnsi" w:hAnsiTheme="minorHAnsi" w:cstheme="minorBidi"/>
                 <w:noProof/>
                 <w:sz w:val="22"/>
                 <w:lang w:eastAsia="zh-CN"/>
@@ -4084,7 +4140,7 @@
                 <w:noProof/>
                 <w:webHidden/>
               </w:rPr>
-              <w:instrText xml:space="preserve"> PAGEREF _Toc404981490 \h </w:instrText>
+              <w:instrText xml:space="preserve"> PAGEREF _Toc405044773 \h </w:instrText>
             </w:r>
             <w:r>
               <w:rPr>
@@ -4104,7 +4160,7 @@
                 <w:noProof/>
                 <w:webHidden/>
               </w:rPr>
-              <w:t>9</w:t>
+              <w:t>11</w:t>
             </w:r>
             <w:r>
               <w:rPr>
@@ -4123,13 +4179,13 @@
               <w:tab w:val="right" w:leader="dot" w:pos="8675"/>
             </w:tabs>
             <w:rPr>
-              <w:rFonts w:asciiTheme="minorHAnsi" w:eastAsia="宋体" w:hAnsiTheme="minorHAnsi" w:cstheme="minorBidi"/>
+              <w:rFonts w:asciiTheme="minorHAnsi" w:hAnsiTheme="minorHAnsi" w:cstheme="minorBidi"/>
               <w:noProof/>
               <w:sz w:val="22"/>
               <w:lang w:eastAsia="zh-CN"/>
             </w:rPr>
           </w:pPr>
-          <w:hyperlink w:anchor="_Toc404981491" w:history="1">
+          <w:hyperlink w:anchor="_Toc405044774" w:history="1">
             <w:r>
               <w:rPr>
                 <w:rStyle w:val="Hyperlink"/>
@@ -4139,7 +4195,7 @@
             </w:r>
             <w:r>
               <w:rPr>
-                <w:rFonts w:asciiTheme="minorHAnsi" w:eastAsia="宋体" w:hAnsiTheme="minorHAnsi" w:cstheme="minorBidi"/>
+                <w:rFonts w:asciiTheme="minorHAnsi" w:hAnsiTheme="minorHAnsi" w:cstheme="minorBidi"/>
                 <w:noProof/>
                 <w:sz w:val="22"/>
                 <w:lang w:eastAsia="zh-CN"/>
@@ -4173,7 +4229,7 @@
                 <w:noProof/>
                 <w:webHidden/>
               </w:rPr>
-              <w:instrText xml:space="preserve"> PAGEREF _Toc404981491 \h </w:instrText>
+              <w:instrText xml:space="preserve"> PAGEREF _Toc405044774 \h </w:instrText>
             </w:r>
             <w:r>
               <w:rPr>
@@ -4193,7 +4249,7 @@
                 <w:noProof/>
                 <w:webHidden/>
               </w:rPr>
-              <w:t>9</w:t>
+              <w:t>11</w:t>
             </w:r>
             <w:r>
               <w:rPr>
@@ -4212,13 +4268,13 @@
               <w:tab w:val="right" w:leader="dot" w:pos="8675"/>
             </w:tabs>
             <w:rPr>
-              <w:rFonts w:asciiTheme="minorHAnsi" w:eastAsia="宋体" w:hAnsiTheme="minorHAnsi" w:cstheme="minorBidi"/>
+              <w:rFonts w:asciiTheme="minorHAnsi" w:hAnsiTheme="minorHAnsi" w:cstheme="minorBidi"/>
               <w:noProof/>
               <w:sz w:val="22"/>
               <w:lang w:eastAsia="zh-CN"/>
             </w:rPr>
           </w:pPr>
-          <w:hyperlink w:anchor="_Toc404981492" w:history="1">
+          <w:hyperlink w:anchor="_Toc405044775" w:history="1">
             <w:r>
               <w:rPr>
                 <w:rStyle w:val="Hyperlink"/>
@@ -4228,7 +4284,7 @@
             </w:r>
             <w:r>
               <w:rPr>
-                <w:rFonts w:asciiTheme="minorHAnsi" w:eastAsia="宋体" w:hAnsiTheme="minorHAnsi" w:cstheme="minorBidi"/>
+                <w:rFonts w:asciiTheme="minorHAnsi" w:hAnsiTheme="minorHAnsi" w:cstheme="minorBidi"/>
                 <w:noProof/>
                 <w:sz w:val="22"/>
                 <w:lang w:eastAsia="zh-CN"/>
@@ -4269,7 +4325,7 @@
                 <w:noProof/>
                 <w:webHidden/>
               </w:rPr>
-              <w:instrText xml:space="preserve"> PAGEREF _Toc404981492 \h </w:instrText>
+              <w:instrText xml:space="preserve"> PAGEREF _Toc405044775 \h </w:instrText>
             </w:r>
             <w:r>
               <w:rPr>
@@ -4289,7 +4345,7 @@
                 <w:noProof/>
                 <w:webHidden/>
               </w:rPr>
-              <w:t>10</w:t>
+              <w:t>12</w:t>
             </w:r>
             <w:r>
               <w:rPr>
@@ -4308,13 +4364,13 @@
               <w:tab w:val="right" w:leader="dot" w:pos="8675"/>
             </w:tabs>
             <w:rPr>
-              <w:rFonts w:asciiTheme="minorHAnsi" w:eastAsia="宋体" w:hAnsiTheme="minorHAnsi" w:cstheme="minorBidi"/>
+              <w:rFonts w:asciiTheme="minorHAnsi" w:hAnsiTheme="minorHAnsi" w:cstheme="minorBidi"/>
               <w:noProof/>
               <w:sz w:val="22"/>
               <w:lang w:eastAsia="zh-CN"/>
             </w:rPr>
           </w:pPr>
-          <w:hyperlink w:anchor="_Toc404981493" w:history="1">
+          <w:hyperlink w:anchor="_Toc405044776" w:history="1">
             <w:r>
               <w:rPr>
                 <w:rStyle w:val="Hyperlink"/>
@@ -4324,7 +4380,7 @@
             </w:r>
             <w:r>
               <w:rPr>
-                <w:rFonts w:asciiTheme="minorHAnsi" w:eastAsia="宋体" w:hAnsiTheme="minorHAnsi" w:cstheme="minorBidi"/>
+                <w:rFonts w:asciiTheme="minorHAnsi" w:hAnsiTheme="minorHAnsi" w:cstheme="minorBidi"/>
                 <w:noProof/>
                 <w:sz w:val="22"/>
                 <w:lang w:eastAsia="zh-CN"/>
@@ -4365,7 +4421,7 @@
                 <w:noProof/>
                 <w:webHidden/>
               </w:rPr>
-              <w:instrText xml:space="preserve"> PAGEREF _Toc404981493 \h </w:instrText>
+              <w:instrText xml:space="preserve"> PAGEREF _Toc405044776 \h </w:instrText>
             </w:r>
             <w:r>
               <w:rPr>
@@ -4385,7 +4441,7 @@
                 <w:noProof/>
                 <w:webHidden/>
               </w:rPr>
-              <w:t>10</w:t>
+              <w:t>12</w:t>
             </w:r>
             <w:r>
               <w:rPr>
@@ -4404,13 +4460,13 @@
               <w:tab w:val="right" w:leader="dot" w:pos="8675"/>
             </w:tabs>
             <w:rPr>
-              <w:rFonts w:asciiTheme="minorHAnsi" w:eastAsia="宋体" w:hAnsiTheme="minorHAnsi" w:cstheme="minorBidi"/>
+              <w:rFonts w:asciiTheme="minorHAnsi" w:hAnsiTheme="minorHAnsi" w:cstheme="minorBidi"/>
               <w:noProof/>
               <w:sz w:val="22"/>
               <w:lang w:eastAsia="zh-CN"/>
             </w:rPr>
           </w:pPr>
-          <w:hyperlink w:anchor="_Toc404981494" w:history="1">
+          <w:hyperlink w:anchor="_Toc405044777" w:history="1">
             <w:r>
               <w:rPr>
                 <w:rStyle w:val="Hyperlink"/>
@@ -4420,7 +4476,7 @@
             </w:r>
             <w:r>
               <w:rPr>
-                <w:rFonts w:asciiTheme="minorHAnsi" w:eastAsia="宋体" w:hAnsiTheme="minorHAnsi" w:cstheme="minorBidi"/>
+                <w:rFonts w:asciiTheme="minorHAnsi" w:hAnsiTheme="minorHAnsi" w:cstheme="minorBidi"/>
                 <w:noProof/>
                 <w:sz w:val="22"/>
                 <w:lang w:eastAsia="zh-CN"/>
@@ -4453,7 +4509,7 @@
                 <w:noProof/>
                 <w:webHidden/>
               </w:rPr>
-              <w:instrText xml:space="preserve"> PAGEREF _Toc404981494 \h </w:instrText>
+              <w:instrText xml:space="preserve"> PAGEREF _Toc405044777 \h </w:instrText>
             </w:r>
             <w:r>
               <w:rPr>
@@ -4473,7 +4529,7 @@
                 <w:noProof/>
                 <w:webHidden/>
               </w:rPr>
-              <w:t>10</w:t>
+              <w:t>12</w:t>
             </w:r>
             <w:r>
               <w:rPr>
@@ -4492,13 +4548,13 @@
               <w:tab w:val="right" w:leader="dot" w:pos="8675"/>
             </w:tabs>
             <w:rPr>
-              <w:rFonts w:asciiTheme="minorHAnsi" w:eastAsia="宋体" w:hAnsiTheme="minorHAnsi" w:cstheme="minorBidi"/>
+              <w:rFonts w:asciiTheme="minorHAnsi" w:hAnsiTheme="minorHAnsi" w:cstheme="minorBidi"/>
               <w:noProof/>
               <w:sz w:val="22"/>
               <w:lang w:eastAsia="zh-CN"/>
             </w:rPr>
           </w:pPr>
-          <w:hyperlink w:anchor="_Toc404981495" w:history="1">
+          <w:hyperlink w:anchor="_Toc405044778" w:history="1">
             <w:r>
               <w:rPr>
                 <w:rStyle w:val="Hyperlink"/>
@@ -4508,7 +4564,7 @@
             </w:r>
             <w:r>
               <w:rPr>
-                <w:rFonts w:asciiTheme="minorHAnsi" w:eastAsia="宋体" w:hAnsiTheme="minorHAnsi" w:cstheme="minorBidi"/>
+                <w:rFonts w:asciiTheme="minorHAnsi" w:hAnsiTheme="minorHAnsi" w:cstheme="minorBidi"/>
                 <w:noProof/>
                 <w:sz w:val="22"/>
                 <w:lang w:eastAsia="zh-CN"/>
@@ -4549,7 +4605,7 @@
                 <w:noProof/>
                 <w:webHidden/>
               </w:rPr>
-              <w:instrText xml:space="preserve"> PAGEREF _Toc404981495 \h </w:instrText>
+              <w:instrText xml:space="preserve"> PAGEREF _Toc405044778 \h </w:instrText>
             </w:r>
             <w:r>
               <w:rPr>
@@ -4569,7 +4625,7 @@
                 <w:noProof/>
                 <w:webHidden/>
               </w:rPr>
-              <w:t>10</w:t>
+              <w:t>12</w:t>
             </w:r>
             <w:r>
               <w:rPr>
@@ -4588,13 +4644,13 @@
               <w:tab w:val="right" w:leader="dot" w:pos="8675"/>
             </w:tabs>
             <w:rPr>
-              <w:rFonts w:asciiTheme="minorHAnsi" w:eastAsia="宋体" w:hAnsiTheme="minorHAnsi" w:cstheme="minorBidi"/>
+              <w:rFonts w:asciiTheme="minorHAnsi" w:hAnsiTheme="minorHAnsi" w:cstheme="minorBidi"/>
               <w:noProof/>
               <w:sz w:val="22"/>
               <w:lang w:eastAsia="zh-CN"/>
             </w:rPr>
           </w:pPr>
-          <w:hyperlink w:anchor="_Toc404981496" w:history="1">
+          <w:hyperlink w:anchor="_Toc405044779" w:history="1">
             <w:r>
               <w:rPr>
                 <w:rStyle w:val="Hyperlink"/>
@@ -4604,7 +4660,7 @@
             </w:r>
             <w:r>
               <w:rPr>
-                <w:rFonts w:asciiTheme="minorHAnsi" w:eastAsia="宋体" w:hAnsiTheme="minorHAnsi" w:cstheme="minorBidi"/>
+                <w:rFonts w:asciiTheme="minorHAnsi" w:hAnsiTheme="minorHAnsi" w:cstheme="minorBidi"/>
                 <w:noProof/>
                 <w:sz w:val="22"/>
                 <w:lang w:eastAsia="zh-CN"/>
@@ -4637,7 +4693,7 @@
                 <w:noProof/>
                 <w:webHidden/>
               </w:rPr>
-              <w:instrText xml:space="preserve"> PAGEREF _Toc404981496 \h </w:instrText>
+              <w:instrText xml:space="preserve"> PAGEREF _Toc405044779 \h </w:instrText>
             </w:r>
             <w:r>
               <w:rPr>
@@ -4657,7 +4713,7 @@
                 <w:noProof/>
                 <w:webHidden/>
               </w:rPr>
-              <w:t>10</w:t>
+              <w:t>12</w:t>
             </w:r>
             <w:r>
               <w:rPr>
@@ -4676,13 +4732,13 @@
               <w:tab w:val="right" w:leader="dot" w:pos="8675"/>
             </w:tabs>
             <w:rPr>
-              <w:rFonts w:asciiTheme="minorHAnsi" w:eastAsia="宋体" w:hAnsiTheme="minorHAnsi" w:cstheme="minorBidi"/>
+              <w:rFonts w:asciiTheme="minorHAnsi" w:hAnsiTheme="minorHAnsi" w:cstheme="minorBidi"/>
               <w:noProof/>
               <w:sz w:val="22"/>
               <w:lang w:eastAsia="zh-CN"/>
             </w:rPr>
           </w:pPr>
-          <w:hyperlink w:anchor="_Toc404981497" w:history="1">
+          <w:hyperlink w:anchor="_Toc405044780" w:history="1">
             <w:r>
               <w:rPr>
                 <w:rStyle w:val="Hyperlink"/>
@@ -4692,7 +4748,7 @@
             </w:r>
             <w:r>
               <w:rPr>
-                <w:rFonts w:asciiTheme="minorHAnsi" w:eastAsia="宋体" w:hAnsiTheme="minorHAnsi" w:cstheme="minorBidi"/>
+                <w:rFonts w:asciiTheme="minorHAnsi" w:hAnsiTheme="minorHAnsi" w:cstheme="minorBidi"/>
                 <w:noProof/>
                 <w:sz w:val="22"/>
                 <w:lang w:eastAsia="zh-CN"/>
@@ -4726,7 +4782,7 @@
                 <w:noProof/>
                 <w:webHidden/>
               </w:rPr>
-              <w:instrText xml:space="preserve"> PAGEREF _Toc404981497 \h </w:instrText>
+              <w:instrText xml:space="preserve"> PAGEREF _Toc405044780 \h </w:instrText>
             </w:r>
             <w:r>
               <w:rPr>
@@ -4746,7 +4802,7 @@
                 <w:noProof/>
                 <w:webHidden/>
               </w:rPr>
-              <w:t>10</w:t>
+              <w:t>12</w:t>
             </w:r>
             <w:r>
               <w:rPr>
@@ -4765,13 +4821,13 @@
               <w:tab w:val="right" w:leader="dot" w:pos="8675"/>
             </w:tabs>
             <w:rPr>
-              <w:rFonts w:asciiTheme="minorHAnsi" w:eastAsia="宋体" w:hAnsiTheme="minorHAnsi" w:cstheme="minorBidi"/>
+              <w:rFonts w:asciiTheme="minorHAnsi" w:hAnsiTheme="minorHAnsi" w:cstheme="minorBidi"/>
               <w:noProof/>
               <w:sz w:val="22"/>
               <w:lang w:eastAsia="zh-CN"/>
             </w:rPr>
           </w:pPr>
-          <w:hyperlink w:anchor="_Toc404981498" w:history="1">
+          <w:hyperlink w:anchor="_Toc405044781" w:history="1">
             <w:r>
               <w:rPr>
                 <w:rStyle w:val="Hyperlink"/>
@@ -4781,7 +4837,7 @@
             </w:r>
             <w:r>
               <w:rPr>
-                <w:rFonts w:asciiTheme="minorHAnsi" w:eastAsia="宋体" w:hAnsiTheme="minorHAnsi" w:cstheme="minorBidi"/>
+                <w:rFonts w:asciiTheme="minorHAnsi" w:hAnsiTheme="minorHAnsi" w:cstheme="minorBidi"/>
                 <w:noProof/>
                 <w:sz w:val="22"/>
                 <w:lang w:eastAsia="zh-CN"/>
@@ -4814,7 +4870,7 @@
                 <w:noProof/>
                 <w:webHidden/>
               </w:rPr>
-              <w:instrText xml:space="preserve"> PAGEREF _Toc404981498 \h </w:instrText>
+              <w:instrText xml:space="preserve"> PAGEREF _Toc405044781 \h </w:instrText>
             </w:r>
             <w:r>
               <w:rPr>
@@ -4834,7 +4890,7 @@
                 <w:noProof/>
                 <w:webHidden/>
               </w:rPr>
-              <w:t>11</w:t>
+              <w:t>13</w:t>
             </w:r>
             <w:r>
               <w:rPr>
@@ -4853,13 +4909,13 @@
               <w:tab w:val="right" w:leader="dot" w:pos="8675"/>
             </w:tabs>
             <w:rPr>
-              <w:rFonts w:asciiTheme="minorHAnsi" w:eastAsia="宋体" w:hAnsiTheme="minorHAnsi" w:cstheme="minorBidi"/>
+              <w:rFonts w:asciiTheme="minorHAnsi" w:hAnsiTheme="minorHAnsi" w:cstheme="minorBidi"/>
               <w:noProof/>
               <w:sz w:val="22"/>
               <w:lang w:eastAsia="zh-CN"/>
             </w:rPr>
           </w:pPr>
-          <w:hyperlink w:anchor="_Toc404981499" w:history="1">
+          <w:hyperlink w:anchor="_Toc405044782" w:history="1">
             <w:r>
               <w:rPr>
                 <w:rStyle w:val="Hyperlink"/>
@@ -4869,7 +4925,7 @@
             </w:r>
             <w:r>
               <w:rPr>
-                <w:rFonts w:asciiTheme="minorHAnsi" w:eastAsia="宋体" w:hAnsiTheme="minorHAnsi" w:cstheme="minorBidi"/>
+                <w:rFonts w:asciiTheme="minorHAnsi" w:hAnsiTheme="minorHAnsi" w:cstheme="minorBidi"/>
                 <w:noProof/>
                 <w:sz w:val="22"/>
                 <w:lang w:eastAsia="zh-CN"/>
@@ -4910,7 +4966,7 @@
                 <w:noProof/>
                 <w:webHidden/>
               </w:rPr>
-              <w:instrText xml:space="preserve"> PAGEREF _Toc404981499 \h </w:instrText>
+              <w:instrText xml:space="preserve"> PAGEREF _Toc405044782 \h </w:instrText>
             </w:r>
             <w:r>
               <w:rPr>
@@ -4930,7 +4986,7 @@
                 <w:noProof/>
                 <w:webHidden/>
               </w:rPr>
-              <w:t>11</w:t>
+              <w:t>13</w:t>
             </w:r>
             <w:r>
               <w:rPr>
@@ -4949,13 +5005,13 @@
               <w:tab w:val="right" w:leader="dot" w:pos="8675"/>
             </w:tabs>
             <w:rPr>
-              <w:rFonts w:asciiTheme="minorHAnsi" w:eastAsia="宋体" w:hAnsiTheme="minorHAnsi" w:cstheme="minorBidi"/>
+              <w:rFonts w:asciiTheme="minorHAnsi" w:hAnsiTheme="minorHAnsi" w:cstheme="minorBidi"/>
               <w:noProof/>
               <w:sz w:val="22"/>
               <w:lang w:eastAsia="zh-CN"/>
             </w:rPr>
           </w:pPr>
-          <w:hyperlink w:anchor="_Toc404981500" w:history="1">
+          <w:hyperlink w:anchor="_Toc405044783" w:history="1">
             <w:r>
               <w:rPr>
                 <w:rStyle w:val="Hyperlink"/>
@@ -4965,7 +5021,7 @@
             </w:r>
             <w:r>
               <w:rPr>
-                <w:rFonts w:asciiTheme="minorHAnsi" w:eastAsia="宋体" w:hAnsiTheme="minorHAnsi" w:cstheme="minorBidi"/>
+                <w:rFonts w:asciiTheme="minorHAnsi" w:hAnsiTheme="minorHAnsi" w:cstheme="minorBidi"/>
                 <w:noProof/>
                 <w:sz w:val="22"/>
                 <w:lang w:eastAsia="zh-CN"/>
@@ -5014,7 +5070,7 @@
                 <w:noProof/>
                 <w:webHidden/>
               </w:rPr>
-              <w:instrText xml:space="preserve"> PAGEREF _Toc404981500 \h </w:instrText>
+              <w:instrText xml:space="preserve"> PAGEREF _Toc405044783 \h </w:instrText>
             </w:r>
             <w:r>
               <w:rPr>
@@ -5034,7 +5090,7 @@
                 <w:noProof/>
                 <w:webHidden/>
               </w:rPr>
-              <w:t>11</w:t>
+              <w:t>13</w:t>
             </w:r>
             <w:r>
               <w:rPr>
@@ -5053,13 +5109,13 @@
               <w:tab w:val="right" w:leader="dot" w:pos="8675"/>
             </w:tabs>
             <w:rPr>
-              <w:rFonts w:asciiTheme="minorHAnsi" w:eastAsia="宋体" w:hAnsiTheme="minorHAnsi" w:cstheme="minorBidi"/>
+              <w:rFonts w:asciiTheme="minorHAnsi" w:hAnsiTheme="minorHAnsi" w:cstheme="minorBidi"/>
               <w:noProof/>
               <w:sz w:val="22"/>
               <w:lang w:eastAsia="zh-CN"/>
             </w:rPr>
           </w:pPr>
-          <w:hyperlink w:anchor="_Toc404981501" w:history="1">
+          <w:hyperlink w:anchor="_Toc405044784" w:history="1">
             <w:r>
               <w:rPr>
                 <w:rStyle w:val="Hyperlink"/>
@@ -5069,7 +5125,7 @@
             </w:r>
             <w:r>
               <w:rPr>
-                <w:rFonts w:asciiTheme="minorHAnsi" w:eastAsia="宋体" w:hAnsiTheme="minorHAnsi" w:cstheme="minorBidi"/>
+                <w:rFonts w:asciiTheme="minorHAnsi" w:hAnsiTheme="minorHAnsi" w:cstheme="minorBidi"/>
                 <w:noProof/>
                 <w:sz w:val="22"/>
                 <w:lang w:eastAsia="zh-CN"/>
@@ -5103,7 +5159,7 @@
                 <w:noProof/>
                 <w:webHidden/>
               </w:rPr>
-              <w:instrText xml:space="preserve"> PAGEREF _Toc404981501 \h </w:instrText>
+              <w:instrText xml:space="preserve"> PAGEREF _Toc405044784 \h </w:instrText>
             </w:r>
             <w:r>
               <w:rPr>
@@ -5123,7 +5179,7 @@
                 <w:noProof/>
                 <w:webHidden/>
               </w:rPr>
-              <w:t>12</w:t>
+              <w:t>14</w:t>
             </w:r>
             <w:r>
               <w:rPr>
@@ -5142,13 +5198,13 @@
               <w:tab w:val="right" w:leader="dot" w:pos="8675"/>
             </w:tabs>
             <w:rPr>
-              <w:rFonts w:asciiTheme="minorHAnsi" w:eastAsia="宋体" w:hAnsiTheme="minorHAnsi" w:cstheme="minorBidi"/>
+              <w:rFonts w:asciiTheme="minorHAnsi" w:hAnsiTheme="minorHAnsi" w:cstheme="minorBidi"/>
               <w:noProof/>
               <w:sz w:val="22"/>
               <w:lang w:eastAsia="zh-CN"/>
             </w:rPr>
           </w:pPr>
-          <w:hyperlink w:anchor="_Toc404981502" w:history="1">
+          <w:hyperlink w:anchor="_Toc405044785" w:history="1">
             <w:r>
               <w:rPr>
                 <w:rStyle w:val="Hyperlink"/>
@@ -5158,7 +5214,7 @@
             </w:r>
             <w:r>
               <w:rPr>
-                <w:rFonts w:asciiTheme="minorHAnsi" w:eastAsia="宋体" w:hAnsiTheme="minorHAnsi" w:cstheme="minorBidi"/>
+                <w:rFonts w:asciiTheme="minorHAnsi" w:hAnsiTheme="minorHAnsi" w:cstheme="minorBidi"/>
                 <w:noProof/>
                 <w:sz w:val="22"/>
                 <w:lang w:eastAsia="zh-CN"/>
@@ -5192,7 +5248,7 @@
                 <w:noProof/>
                 <w:webHidden/>
               </w:rPr>
-              <w:instrText xml:space="preserve"> PAGEREF _Toc404981502 \h </w:instrText>
+              <w:instrText xml:space="preserve"> PAGEREF _Toc405044785 \h </w:instrText>
             </w:r>
             <w:r>
               <w:rPr>
@@ -5212,7 +5268,7 @@
                 <w:noProof/>
                 <w:webHidden/>
               </w:rPr>
-              <w:t>12</w:t>
+              <w:t>14</w:t>
             </w:r>
             <w:r>
               <w:rPr>
@@ -5231,13 +5287,13 @@
               <w:tab w:val="right" w:leader="dot" w:pos="8675"/>
             </w:tabs>
             <w:rPr>
-              <w:rFonts w:asciiTheme="minorHAnsi" w:eastAsia="宋体" w:hAnsiTheme="minorHAnsi" w:cstheme="minorBidi"/>
+              <w:rFonts w:asciiTheme="minorHAnsi" w:hAnsiTheme="minorHAnsi" w:cstheme="minorBidi"/>
               <w:noProof/>
               <w:sz w:val="22"/>
               <w:lang w:eastAsia="zh-CN"/>
             </w:rPr>
           </w:pPr>
-          <w:hyperlink w:anchor="_Toc404981503" w:history="1">
+          <w:hyperlink w:anchor="_Toc405044786" w:history="1">
             <w:r>
               <w:rPr>
                 <w:rStyle w:val="Hyperlink"/>
@@ -5247,7 +5303,7 @@
             </w:r>
             <w:r>
               <w:rPr>
-                <w:rFonts w:asciiTheme="minorHAnsi" w:eastAsia="宋体" w:hAnsiTheme="minorHAnsi" w:cstheme="minorBidi"/>
+                <w:rFonts w:asciiTheme="minorHAnsi" w:hAnsiTheme="minorHAnsi" w:cstheme="minorBidi"/>
                 <w:noProof/>
                 <w:sz w:val="22"/>
                 <w:lang w:eastAsia="zh-CN"/>
@@ -5280,7 +5336,7 @@
                 <w:noProof/>
                 <w:webHidden/>
               </w:rPr>
-              <w:instrText xml:space="preserve"> PAGEREF _Toc404981503 \h </w:instrText>
+              <w:instrText xml:space="preserve"> PAGEREF _Toc405044786 \h </w:instrText>
             </w:r>
             <w:r>
               <w:rPr>
@@ -5300,7 +5356,7 @@
                 <w:noProof/>
                 <w:webHidden/>
               </w:rPr>
-              <w:t>12</w:t>
+              <w:t>14</w:t>
             </w:r>
             <w:r>
               <w:rPr>
@@ -5319,13 +5375,13 @@
               <w:tab w:val="right" w:leader="dot" w:pos="8675"/>
             </w:tabs>
             <w:rPr>
-              <w:rFonts w:asciiTheme="minorHAnsi" w:eastAsia="宋体" w:hAnsiTheme="minorHAnsi" w:cstheme="minorBidi"/>
+              <w:rFonts w:asciiTheme="minorHAnsi" w:hAnsiTheme="minorHAnsi" w:cstheme="minorBidi"/>
               <w:noProof/>
               <w:sz w:val="22"/>
               <w:lang w:eastAsia="zh-CN"/>
             </w:rPr>
           </w:pPr>
-          <w:hyperlink w:anchor="_Toc404981504" w:history="1">
+          <w:hyperlink w:anchor="_Toc405044787" w:history="1">
             <w:r>
               <w:rPr>
                 <w:rStyle w:val="Hyperlink"/>
@@ -5335,7 +5391,7 @@
             </w:r>
             <w:r>
               <w:rPr>
-                <w:rFonts w:asciiTheme="minorHAnsi" w:eastAsia="宋体" w:hAnsiTheme="minorHAnsi" w:cstheme="minorBidi"/>
+                <w:rFonts w:asciiTheme="minorHAnsi" w:hAnsiTheme="minorHAnsi" w:cstheme="minorBidi"/>
                 <w:noProof/>
                 <w:sz w:val="22"/>
                 <w:lang w:eastAsia="zh-CN"/>
@@ -5369,7 +5425,7 @@
                 <w:noProof/>
                 <w:webHidden/>
               </w:rPr>
-              <w:instrText xml:space="preserve"> PAGEREF _Toc404981504 \h </w:instrText>
+              <w:instrText xml:space="preserve"> PAGEREF _Toc405044787 \h </w:instrText>
             </w:r>
             <w:r>
               <w:rPr>
@@ -5389,7 +5445,7 @@
                 <w:noProof/>
                 <w:webHidden/>
               </w:rPr>
-              <w:t>13</w:t>
+              <w:t>15</w:t>
             </w:r>
             <w:r>
               <w:rPr>
@@ -5408,13 +5464,13 @@
               <w:tab w:val="right" w:leader="dot" w:pos="8675"/>
             </w:tabs>
             <w:rPr>
-              <w:rFonts w:asciiTheme="minorHAnsi" w:eastAsia="宋体" w:hAnsiTheme="minorHAnsi" w:cstheme="minorBidi"/>
+              <w:rFonts w:asciiTheme="minorHAnsi" w:hAnsiTheme="minorHAnsi" w:cstheme="minorBidi"/>
               <w:noProof/>
               <w:sz w:val="22"/>
               <w:lang w:eastAsia="zh-CN"/>
             </w:rPr>
           </w:pPr>
-          <w:hyperlink w:anchor="_Toc404981505" w:history="1">
+          <w:hyperlink w:anchor="_Toc405044788" w:history="1">
             <w:r>
               <w:rPr>
                 <w:rStyle w:val="Hyperlink"/>
@@ -5424,7 +5480,7 @@
             </w:r>
             <w:r>
               <w:rPr>
-                <w:rFonts w:asciiTheme="minorHAnsi" w:eastAsia="宋体" w:hAnsiTheme="minorHAnsi" w:cstheme="minorBidi"/>
+                <w:rFonts w:asciiTheme="minorHAnsi" w:hAnsiTheme="minorHAnsi" w:cstheme="minorBidi"/>
                 <w:noProof/>
                 <w:sz w:val="22"/>
                 <w:lang w:eastAsia="zh-CN"/>
@@ -5465,7 +5521,7 @@
                 <w:noProof/>
                 <w:webHidden/>
               </w:rPr>
-              <w:instrText xml:space="preserve"> PAGEREF _Toc404981505 \h </w:instrText>
+              <w:instrText xml:space="preserve"> PAGEREF _Toc405044788 \h </w:instrText>
             </w:r>
             <w:r>
               <w:rPr>
@@ -5485,7 +5541,7 @@
                 <w:noProof/>
                 <w:webHidden/>
               </w:rPr>
-              <w:t>13</w:t>
+              <w:t>15</w:t>
             </w:r>
             <w:r>
               <w:rPr>
@@ -5504,13 +5560,13 @@
               <w:tab w:val="right" w:leader="dot" w:pos="8675"/>
             </w:tabs>
             <w:rPr>
-              <w:rFonts w:asciiTheme="minorHAnsi" w:eastAsia="宋体" w:hAnsiTheme="minorHAnsi" w:cstheme="minorBidi"/>
+              <w:rFonts w:asciiTheme="minorHAnsi" w:hAnsiTheme="minorHAnsi" w:cstheme="minorBidi"/>
               <w:noProof/>
               <w:sz w:val="22"/>
               <w:lang w:eastAsia="zh-CN"/>
             </w:rPr>
           </w:pPr>
-          <w:hyperlink w:anchor="_Toc404981506" w:history="1">
+          <w:hyperlink w:anchor="_Toc405044789" w:history="1">
             <w:r>
               <w:rPr>
                 <w:rStyle w:val="Hyperlink"/>
@@ -5520,7 +5576,7 @@
             </w:r>
             <w:r>
               <w:rPr>
-                <w:rFonts w:asciiTheme="minorHAnsi" w:eastAsia="宋体" w:hAnsiTheme="minorHAnsi" w:cstheme="minorBidi"/>
+                <w:rFonts w:asciiTheme="minorHAnsi" w:hAnsiTheme="minorHAnsi" w:cstheme="minorBidi"/>
                 <w:noProof/>
                 <w:sz w:val="22"/>
                 <w:lang w:eastAsia="zh-CN"/>
@@ -5561,7 +5617,7 @@
                 <w:noProof/>
                 <w:webHidden/>
               </w:rPr>
-              <w:instrText xml:space="preserve"> PAGEREF _Toc404981506 \h </w:instrText>
+              <w:instrText xml:space="preserve"> PAGEREF _Toc405044789 \h </w:instrText>
             </w:r>
             <w:r>
               <w:rPr>
@@ -5581,7 +5637,7 @@
                 <w:noProof/>
                 <w:webHidden/>
               </w:rPr>
-              <w:t>13</w:t>
+              <w:t>15</w:t>
             </w:r>
             <w:r>
               <w:rPr>
@@ -5600,13 +5656,13 @@
               <w:tab w:val="right" w:leader="dot" w:pos="8675"/>
             </w:tabs>
             <w:rPr>
-              <w:rFonts w:asciiTheme="minorHAnsi" w:eastAsia="宋体" w:hAnsiTheme="minorHAnsi" w:cstheme="minorBidi"/>
+              <w:rFonts w:asciiTheme="minorHAnsi" w:hAnsiTheme="minorHAnsi" w:cstheme="minorBidi"/>
               <w:noProof/>
               <w:sz w:val="22"/>
               <w:lang w:eastAsia="zh-CN"/>
             </w:rPr>
           </w:pPr>
-          <w:hyperlink w:anchor="_Toc404981507" w:history="1">
+          <w:hyperlink w:anchor="_Toc405044790" w:history="1">
             <w:r>
               <w:rPr>
                 <w:rStyle w:val="Hyperlink"/>
@@ -5616,7 +5672,7 @@
             </w:r>
             <w:r>
               <w:rPr>
-                <w:rFonts w:asciiTheme="minorHAnsi" w:eastAsia="宋体" w:hAnsiTheme="minorHAnsi" w:cstheme="minorBidi"/>
+                <w:rFonts w:asciiTheme="minorHAnsi" w:hAnsiTheme="minorHAnsi" w:cstheme="minorBidi"/>
                 <w:noProof/>
                 <w:sz w:val="22"/>
                 <w:lang w:eastAsia="zh-CN"/>
@@ -5657,7 +5713,7 @@
                 <w:noProof/>
                 <w:webHidden/>
               </w:rPr>
-              <w:instrText xml:space="preserve"> PAGEREF _Toc404981507 \h </w:instrText>
+              <w:instrText xml:space="preserve"> PAGEREF _Toc405044790 \h </w:instrText>
             </w:r>
             <w:r>
               <w:rPr>
@@ -5677,7 +5733,7 @@
                 <w:noProof/>
                 <w:webHidden/>
               </w:rPr>
-              <w:t>13</w:t>
+              <w:t>15</w:t>
             </w:r>
             <w:r>
               <w:rPr>
@@ -5696,13 +5752,13 @@
               <w:tab w:val="right" w:leader="dot" w:pos="8675"/>
             </w:tabs>
             <w:rPr>
-              <w:rFonts w:asciiTheme="minorHAnsi" w:eastAsia="宋体" w:hAnsiTheme="minorHAnsi" w:cstheme="minorBidi"/>
+              <w:rFonts w:asciiTheme="minorHAnsi" w:hAnsiTheme="minorHAnsi" w:cstheme="minorBidi"/>
               <w:noProof/>
               <w:sz w:val="22"/>
               <w:lang w:eastAsia="zh-CN"/>
             </w:rPr>
           </w:pPr>
-          <w:hyperlink w:anchor="_Toc404981508" w:history="1">
+          <w:hyperlink w:anchor="_Toc405044791" w:history="1">
             <w:r>
               <w:rPr>
                 <w:rStyle w:val="Hyperlink"/>
@@ -5712,7 +5768,7 @@
             </w:r>
             <w:r>
               <w:rPr>
-                <w:rFonts w:asciiTheme="minorHAnsi" w:eastAsia="宋体" w:hAnsiTheme="minorHAnsi" w:cstheme="minorBidi"/>
+                <w:rFonts w:asciiTheme="minorHAnsi" w:hAnsiTheme="minorHAnsi" w:cstheme="minorBidi"/>
                 <w:noProof/>
                 <w:sz w:val="22"/>
                 <w:lang w:eastAsia="zh-CN"/>
@@ -5753,7 +5809,7 @@
                 <w:noProof/>
                 <w:webHidden/>
               </w:rPr>
-              <w:instrText xml:space="preserve"> PAGEREF _Toc404981508 \h </w:instrText>
+              <w:instrText xml:space="preserve"> PAGEREF _Toc405044791 \h </w:instrText>
             </w:r>
             <w:r>
               <w:rPr>
@@ -5773,7 +5829,7 @@
                 <w:noProof/>
                 <w:webHidden/>
               </w:rPr>
-              <w:t>13</w:t>
+              <w:t>15</w:t>
             </w:r>
             <w:r>
               <w:rPr>
@@ -5791,13 +5847,13 @@
               <w:tab w:val="left" w:pos="1100"/>
             </w:tabs>
             <w:rPr>
-              <w:rFonts w:asciiTheme="minorHAnsi" w:eastAsia="宋体" w:hAnsiTheme="minorHAnsi" w:cstheme="minorBidi"/>
+              <w:rFonts w:asciiTheme="minorHAnsi" w:hAnsiTheme="minorHAnsi" w:cstheme="minorBidi"/>
               <w:noProof/>
               <w:sz w:val="22"/>
               <w:lang w:eastAsia="zh-CN"/>
             </w:rPr>
           </w:pPr>
-          <w:hyperlink w:anchor="_Toc404981509" w:history="1">
+          <w:hyperlink w:anchor="_Toc405044792" w:history="1">
             <w:r>
               <w:rPr>
                 <w:rStyle w:val="Hyperlink"/>
@@ -5807,7 +5863,7 @@
             </w:r>
             <w:r>
               <w:rPr>
-                <w:rFonts w:asciiTheme="minorHAnsi" w:eastAsia="宋体" w:hAnsiTheme="minorHAnsi" w:cstheme="minorBidi"/>
+                <w:rFonts w:asciiTheme="minorHAnsi" w:hAnsiTheme="minorHAnsi" w:cstheme="minorBidi"/>
                 <w:noProof/>
                 <w:sz w:val="22"/>
                 <w:lang w:eastAsia="zh-CN"/>
@@ -5841,7 +5897,7 @@
                 <w:noProof/>
                 <w:webHidden/>
               </w:rPr>
-              <w:instrText xml:space="preserve"> PAGEREF _Toc404981509 \h </w:instrText>
+              <w:instrText xml:space="preserve"> PAGEREF _Toc405044792 \h </w:instrText>
             </w:r>
             <w:r>
               <w:rPr>
@@ -5861,7 +5917,7 @@
                 <w:noProof/>
                 <w:webHidden/>
               </w:rPr>
-              <w:t>15</w:t>
+              <w:t>17</w:t>
             </w:r>
             <w:r>
               <w:rPr>
@@ -5880,13 +5936,13 @@
               <w:tab w:val="right" w:leader="dot" w:pos="8675"/>
             </w:tabs>
             <w:rPr>
-              <w:rFonts w:asciiTheme="minorHAnsi" w:eastAsia="宋体" w:hAnsiTheme="minorHAnsi" w:cstheme="minorBidi"/>
+              <w:rFonts w:asciiTheme="minorHAnsi" w:hAnsiTheme="minorHAnsi" w:cstheme="minorBidi"/>
               <w:noProof/>
               <w:sz w:val="22"/>
               <w:lang w:eastAsia="zh-CN"/>
             </w:rPr>
           </w:pPr>
-          <w:hyperlink w:anchor="_Toc404981510" w:history="1">
+          <w:hyperlink w:anchor="_Toc405044793" w:history="1">
             <w:r>
               <w:rPr>
                 <w:rStyle w:val="Hyperlink"/>
@@ -5896,7 +5952,7 @@
             </w:r>
             <w:r>
               <w:rPr>
-                <w:rFonts w:asciiTheme="minorHAnsi" w:eastAsia="宋体" w:hAnsiTheme="minorHAnsi" w:cstheme="minorBidi"/>
+                <w:rFonts w:asciiTheme="minorHAnsi" w:hAnsiTheme="minorHAnsi" w:cstheme="minorBidi"/>
                 <w:noProof/>
                 <w:sz w:val="22"/>
                 <w:lang w:eastAsia="zh-CN"/>
@@ -5930,7 +5986,7 @@
                 <w:noProof/>
                 <w:webHidden/>
               </w:rPr>
-              <w:instrText xml:space="preserve"> PAGEREF _Toc404981510 \h </w:instrText>
+              <w:instrText xml:space="preserve"> PAGEREF _Toc405044793 \h </w:instrText>
             </w:r>
             <w:r>
               <w:rPr>
@@ -5950,7 +6006,7 @@
                 <w:noProof/>
                 <w:webHidden/>
               </w:rPr>
-              <w:t>15</w:t>
+              <w:t>17</w:t>
             </w:r>
             <w:r>
               <w:rPr>
@@ -5969,13 +6025,13 @@
               <w:tab w:val="right" w:leader="dot" w:pos="8675"/>
             </w:tabs>
             <w:rPr>
-              <w:rFonts w:asciiTheme="minorHAnsi" w:eastAsia="宋体" w:hAnsiTheme="minorHAnsi" w:cstheme="minorBidi"/>
+              <w:rFonts w:asciiTheme="minorHAnsi" w:hAnsiTheme="minorHAnsi" w:cstheme="minorBidi"/>
               <w:noProof/>
               <w:sz w:val="22"/>
               <w:lang w:eastAsia="zh-CN"/>
             </w:rPr>
           </w:pPr>
-          <w:hyperlink w:anchor="_Toc404981511" w:history="1">
+          <w:hyperlink w:anchor="_Toc405044794" w:history="1">
             <w:r>
               <w:rPr>
                 <w:rStyle w:val="Hyperlink"/>
@@ -5985,7 +6041,7 @@
             </w:r>
             <w:r>
               <w:rPr>
-                <w:rFonts w:asciiTheme="minorHAnsi" w:eastAsia="宋体" w:hAnsiTheme="minorHAnsi" w:cstheme="minorBidi"/>
+                <w:rFonts w:asciiTheme="minorHAnsi" w:hAnsiTheme="minorHAnsi" w:cstheme="minorBidi"/>
                 <w:noProof/>
                 <w:sz w:val="22"/>
                 <w:lang w:eastAsia="zh-CN"/>
@@ -6019,7 +6075,7 @@
                 <w:noProof/>
                 <w:webHidden/>
               </w:rPr>
-              <w:instrText xml:space="preserve"> PAGEREF _Toc404981511 \h </w:instrText>
+              <w:instrText xml:space="preserve"> PAGEREF _Toc405044794 \h </w:instrText>
             </w:r>
             <w:r>
               <w:rPr>
@@ -6039,7 +6095,7 @@
                 <w:noProof/>
                 <w:webHidden/>
               </w:rPr>
-              <w:t>15</w:t>
+              <w:t>17</w:t>
             </w:r>
             <w:r>
               <w:rPr>
@@ -6058,13 +6114,13 @@
               <w:tab w:val="right" w:leader="dot" w:pos="8675"/>
             </w:tabs>
             <w:rPr>
-              <w:rFonts w:asciiTheme="minorHAnsi" w:eastAsia="宋体" w:hAnsiTheme="minorHAnsi" w:cstheme="minorBidi"/>
+              <w:rFonts w:asciiTheme="minorHAnsi" w:hAnsiTheme="minorHAnsi" w:cstheme="minorBidi"/>
               <w:noProof/>
               <w:sz w:val="22"/>
               <w:lang w:eastAsia="zh-CN"/>
             </w:rPr>
           </w:pPr>
-          <w:hyperlink w:anchor="_Toc404981512" w:history="1">
+          <w:hyperlink w:anchor="_Toc405044795" w:history="1">
             <w:r>
               <w:rPr>
                 <w:rStyle w:val="Hyperlink"/>
@@ -6074,7 +6130,7 @@
             </w:r>
             <w:r>
               <w:rPr>
-                <w:rFonts w:asciiTheme="minorHAnsi" w:eastAsia="宋体" w:hAnsiTheme="minorHAnsi" w:cstheme="minorBidi"/>
+                <w:rFonts w:asciiTheme="minorHAnsi" w:hAnsiTheme="minorHAnsi" w:cstheme="minorBidi"/>
                 <w:noProof/>
                 <w:sz w:val="22"/>
                 <w:lang w:eastAsia="zh-CN"/>
@@ -6107,7 +6163,7 @@
                 <w:noProof/>
                 <w:webHidden/>
               </w:rPr>
-              <w:instrText xml:space="preserve"> PAGEREF _Toc404981512 \h </w:instrText>
+              <w:instrText xml:space="preserve"> PAGEREF _Toc405044795 \h </w:instrText>
             </w:r>
             <w:r>
               <w:rPr>
@@ -6127,7 +6183,7 @@
                 <w:noProof/>
                 <w:webHidden/>
               </w:rPr>
-              <w:t>15</w:t>
+              <w:t>17</w:t>
             </w:r>
             <w:r>
               <w:rPr>
@@ -6146,13 +6202,13 @@
               <w:tab w:val="right" w:leader="dot" w:pos="8675"/>
             </w:tabs>
             <w:rPr>
-              <w:rFonts w:asciiTheme="minorHAnsi" w:eastAsia="宋体" w:hAnsiTheme="minorHAnsi" w:cstheme="minorBidi"/>
+              <w:rFonts w:asciiTheme="minorHAnsi" w:hAnsiTheme="minorHAnsi" w:cstheme="minorBidi"/>
               <w:noProof/>
               <w:sz w:val="22"/>
               <w:lang w:eastAsia="zh-CN"/>
             </w:rPr>
           </w:pPr>
-          <w:hyperlink w:anchor="_Toc404981513" w:history="1">
+          <w:hyperlink w:anchor="_Toc405044796" w:history="1">
             <w:r>
               <w:rPr>
                 <w:rStyle w:val="Hyperlink"/>
@@ -6162,7 +6218,7 @@
             </w:r>
             <w:r>
               <w:rPr>
-                <w:rFonts w:asciiTheme="minorHAnsi" w:eastAsia="宋体" w:hAnsiTheme="minorHAnsi" w:cstheme="minorBidi"/>
+                <w:rFonts w:asciiTheme="minorHAnsi" w:hAnsiTheme="minorHAnsi" w:cstheme="minorBidi"/>
                 <w:noProof/>
                 <w:sz w:val="22"/>
                 <w:lang w:eastAsia="zh-CN"/>
@@ -6196,7 +6252,7 @@
                 <w:noProof/>
                 <w:webHidden/>
               </w:rPr>
-              <w:instrText xml:space="preserve"> PAGEREF _Toc404981513 \h </w:instrText>
+              <w:instrText xml:space="preserve"> PAGEREF _Toc405044796 \h </w:instrText>
             </w:r>
             <w:r>
               <w:rPr>
@@ -6216,7 +6272,7 @@
                 <w:noProof/>
                 <w:webHidden/>
               </w:rPr>
-              <w:t>15</w:t>
+              <w:t>17</w:t>
             </w:r>
             <w:r>
               <w:rPr>
@@ -6235,13 +6291,13 @@
               <w:tab w:val="right" w:leader="dot" w:pos="8675"/>
             </w:tabs>
             <w:rPr>
-              <w:rFonts w:asciiTheme="minorHAnsi" w:eastAsia="宋体" w:hAnsiTheme="minorHAnsi" w:cstheme="minorBidi"/>
+              <w:rFonts w:asciiTheme="minorHAnsi" w:hAnsiTheme="minorHAnsi" w:cstheme="minorBidi"/>
               <w:noProof/>
               <w:sz w:val="22"/>
               <w:lang w:eastAsia="zh-CN"/>
             </w:rPr>
           </w:pPr>
-          <w:hyperlink w:anchor="_Toc404981514" w:history="1">
+          <w:hyperlink w:anchor="_Toc405044797" w:history="1">
             <w:r>
               <w:rPr>
                 <w:rStyle w:val="Hyperlink"/>
@@ -6251,7 +6307,7 @@
             </w:r>
             <w:r>
               <w:rPr>
-                <w:rFonts w:asciiTheme="minorHAnsi" w:eastAsia="宋体" w:hAnsiTheme="minorHAnsi" w:cstheme="minorBidi"/>
+                <w:rFonts w:asciiTheme="minorHAnsi" w:hAnsiTheme="minorHAnsi" w:cstheme="minorBidi"/>
                 <w:noProof/>
                 <w:sz w:val="22"/>
                 <w:lang w:eastAsia="zh-CN"/>
@@ -6285,7 +6341,7 @@
                 <w:noProof/>
                 <w:webHidden/>
               </w:rPr>
-              <w:instrText xml:space="preserve"> PAGEREF _Toc404981514 \h </w:instrText>
+              <w:instrText xml:space="preserve"> PAGEREF _Toc405044797 \h </w:instrText>
             </w:r>
             <w:r>
               <w:rPr>
@@ -6305,7 +6361,7 @@
                 <w:noProof/>
                 <w:webHidden/>
               </w:rPr>
-              <w:t>15</w:t>
+              <w:t>17</w:t>
             </w:r>
             <w:r>
               <w:rPr>
@@ -6324,13 +6380,13 @@
               <w:tab w:val="right" w:leader="dot" w:pos="8675"/>
             </w:tabs>
             <w:rPr>
-              <w:rFonts w:asciiTheme="minorHAnsi" w:eastAsia="宋体" w:hAnsiTheme="minorHAnsi" w:cstheme="minorBidi"/>
+              <w:rFonts w:asciiTheme="minorHAnsi" w:hAnsiTheme="minorHAnsi" w:cstheme="minorBidi"/>
               <w:noProof/>
               <w:sz w:val="22"/>
               <w:lang w:eastAsia="zh-CN"/>
             </w:rPr>
           </w:pPr>
-          <w:hyperlink w:anchor="_Toc404981515" w:history="1">
+          <w:hyperlink w:anchor="_Toc405044798" w:history="1">
             <w:r>
               <w:rPr>
                 <w:rStyle w:val="Hyperlink"/>
@@ -6340,7 +6396,7 @@
             </w:r>
             <w:r>
               <w:rPr>
-                <w:rFonts w:asciiTheme="minorHAnsi" w:eastAsia="宋体" w:hAnsiTheme="minorHAnsi" w:cstheme="minorBidi"/>
+                <w:rFonts w:asciiTheme="minorHAnsi" w:hAnsiTheme="minorHAnsi" w:cstheme="minorBidi"/>
                 <w:noProof/>
                 <w:sz w:val="22"/>
                 <w:lang w:eastAsia="zh-CN"/>
@@ -6373,7 +6429,7 @@
                 <w:noProof/>
                 <w:webHidden/>
               </w:rPr>
-              <w:instrText xml:space="preserve"> PAGEREF _Toc404981515 \h </w:instrText>
+              <w:instrText xml:space="preserve"> PAGEREF _Toc405044798 \h </w:instrText>
             </w:r>
             <w:r>
               <w:rPr>
@@ -6393,7 +6449,7 @@
                 <w:noProof/>
                 <w:webHidden/>
               </w:rPr>
-              <w:t>15</w:t>
+              <w:t>17</w:t>
             </w:r>
             <w:r>
               <w:rPr>
@@ -6411,13 +6467,13 @@
               <w:tab w:val="left" w:pos="1100"/>
             </w:tabs>
             <w:rPr>
-              <w:rFonts w:asciiTheme="minorHAnsi" w:eastAsia="宋体" w:hAnsiTheme="minorHAnsi" w:cstheme="minorBidi"/>
+              <w:rFonts w:asciiTheme="minorHAnsi" w:hAnsiTheme="minorHAnsi" w:cstheme="minorBidi"/>
               <w:noProof/>
               <w:sz w:val="22"/>
               <w:lang w:eastAsia="zh-CN"/>
             </w:rPr>
           </w:pPr>
-          <w:hyperlink w:anchor="_Toc404981516" w:history="1">
+          <w:hyperlink w:anchor="_Toc405044799" w:history="1">
             <w:r>
               <w:rPr>
                 <w:rStyle w:val="Hyperlink"/>
@@ -6427,7 +6483,7 @@
             </w:r>
             <w:r>
               <w:rPr>
-                <w:rFonts w:asciiTheme="minorHAnsi" w:eastAsia="宋体" w:hAnsiTheme="minorHAnsi" w:cstheme="minorBidi"/>
+                <w:rFonts w:asciiTheme="minorHAnsi" w:hAnsiTheme="minorHAnsi" w:cstheme="minorBidi"/>
                 <w:noProof/>
                 <w:sz w:val="22"/>
                 <w:lang w:eastAsia="zh-CN"/>
@@ -6461,7 +6517,7 @@
                 <w:noProof/>
                 <w:webHidden/>
               </w:rPr>
-              <w:instrText xml:space="preserve"> PAGEREF _Toc404981516 \h </w:instrText>
+              <w:instrText xml:space="preserve"> PAGEREF _Toc405044799 \h </w:instrText>
             </w:r>
             <w:r>
               <w:rPr>
@@ -6481,7 +6537,7 @@
                 <w:noProof/>
                 <w:webHidden/>
               </w:rPr>
-              <w:t>16</w:t>
+              <w:t>18</w:t>
             </w:r>
             <w:r>
               <w:rPr>
@@ -6500,13 +6556,13 @@
               <w:tab w:val="right" w:leader="dot" w:pos="8675"/>
             </w:tabs>
             <w:rPr>
-              <w:rFonts w:asciiTheme="minorHAnsi" w:eastAsia="宋体" w:hAnsiTheme="minorHAnsi" w:cstheme="minorBidi"/>
+              <w:rFonts w:asciiTheme="minorHAnsi" w:hAnsiTheme="minorHAnsi" w:cstheme="minorBidi"/>
               <w:noProof/>
               <w:sz w:val="22"/>
               <w:lang w:eastAsia="zh-CN"/>
             </w:rPr>
           </w:pPr>
-          <w:hyperlink w:anchor="_Toc404981517" w:history="1">
+          <w:hyperlink w:anchor="_Toc405044800" w:history="1">
             <w:r>
               <w:rPr>
                 <w:rStyle w:val="Hyperlink"/>
@@ -6516,7 +6572,7 @@
             </w:r>
             <w:r>
               <w:rPr>
-                <w:rFonts w:asciiTheme="minorHAnsi" w:eastAsia="宋体" w:hAnsiTheme="minorHAnsi" w:cstheme="minorBidi"/>
+                <w:rFonts w:asciiTheme="minorHAnsi" w:hAnsiTheme="minorHAnsi" w:cstheme="minorBidi"/>
                 <w:noProof/>
                 <w:sz w:val="22"/>
                 <w:lang w:eastAsia="zh-CN"/>
@@ -6550,7 +6606,7 @@
                 <w:noProof/>
                 <w:webHidden/>
               </w:rPr>
-              <w:instrText xml:space="preserve"> PAGEREF _Toc404981517 \h </w:instrText>
+              <w:instrText xml:space="preserve"> PAGEREF _Toc405044800 \h </w:instrText>
             </w:r>
             <w:r>
               <w:rPr>
@@ -6570,7 +6626,7 @@
                 <w:noProof/>
                 <w:webHidden/>
               </w:rPr>
-              <w:t>16</w:t>
+              <w:t>18</w:t>
             </w:r>
             <w:r>
               <w:rPr>
@@ -6589,13 +6645,13 @@
               <w:tab w:val="right" w:leader="dot" w:pos="8675"/>
             </w:tabs>
             <w:rPr>
-              <w:rFonts w:asciiTheme="minorHAnsi" w:eastAsia="宋体" w:hAnsiTheme="minorHAnsi" w:cstheme="minorBidi"/>
+              <w:rFonts w:asciiTheme="minorHAnsi" w:hAnsiTheme="minorHAnsi" w:cstheme="minorBidi"/>
               <w:noProof/>
               <w:sz w:val="22"/>
               <w:lang w:eastAsia="zh-CN"/>
             </w:rPr>
           </w:pPr>
-          <w:hyperlink w:anchor="_Toc404981518" w:history="1">
+          <w:hyperlink w:anchor="_Toc405044801" w:history="1">
             <w:r>
               <w:rPr>
                 <w:rStyle w:val="Hyperlink"/>
@@ -6605,7 +6661,7 @@
             </w:r>
             <w:r>
               <w:rPr>
-                <w:rFonts w:asciiTheme="minorHAnsi" w:eastAsia="宋体" w:hAnsiTheme="minorHAnsi" w:cstheme="minorBidi"/>
+                <w:rFonts w:asciiTheme="minorHAnsi" w:hAnsiTheme="minorHAnsi" w:cstheme="minorBidi"/>
                 <w:noProof/>
                 <w:sz w:val="22"/>
                 <w:lang w:eastAsia="zh-CN"/>
@@ -6639,7 +6695,7 @@
                 <w:noProof/>
                 <w:webHidden/>
               </w:rPr>
-              <w:instrText xml:space="preserve"> PAGEREF _Toc404981518 \h </w:instrText>
+              <w:instrText xml:space="preserve"> PAGEREF _Toc405044801 \h </w:instrText>
             </w:r>
             <w:r>
               <w:rPr>
@@ -6659,7 +6715,7 @@
                 <w:noProof/>
                 <w:webHidden/>
               </w:rPr>
-              <w:t>16</w:t>
+              <w:t>18</w:t>
             </w:r>
             <w:r>
               <w:rPr>
@@ -6678,13 +6734,13 @@
               <w:tab w:val="right" w:leader="dot" w:pos="8675"/>
             </w:tabs>
             <w:rPr>
-              <w:rFonts w:asciiTheme="minorHAnsi" w:eastAsia="宋体" w:hAnsiTheme="minorHAnsi" w:cstheme="minorBidi"/>
+              <w:rFonts w:asciiTheme="minorHAnsi" w:hAnsiTheme="minorHAnsi" w:cstheme="minorBidi"/>
               <w:noProof/>
               <w:sz w:val="22"/>
               <w:lang w:eastAsia="zh-CN"/>
             </w:rPr>
           </w:pPr>
-          <w:hyperlink w:anchor="_Toc404981519" w:history="1">
+          <w:hyperlink w:anchor="_Toc405044802" w:history="1">
             <w:r>
               <w:rPr>
                 <w:rStyle w:val="Hyperlink"/>
@@ -6694,7 +6750,7 @@
             </w:r>
             <w:r>
               <w:rPr>
-                <w:rFonts w:asciiTheme="minorHAnsi" w:eastAsia="宋体" w:hAnsiTheme="minorHAnsi" w:cstheme="minorBidi"/>
+                <w:rFonts w:asciiTheme="minorHAnsi" w:hAnsiTheme="minorHAnsi" w:cstheme="minorBidi"/>
                 <w:noProof/>
                 <w:sz w:val="22"/>
                 <w:lang w:eastAsia="zh-CN"/>
@@ -6728,7 +6784,7 @@
                 <w:noProof/>
                 <w:webHidden/>
               </w:rPr>
-              <w:instrText xml:space="preserve"> PAGEREF _Toc404981519 \h </w:instrText>
+              <w:instrText xml:space="preserve"> PAGEREF _Toc405044802 \h </w:instrText>
             </w:r>
             <w:r>
               <w:rPr>
@@ -6748,7 +6804,7 @@
                 <w:noProof/>
                 <w:webHidden/>
               </w:rPr>
-              <w:t>16</w:t>
+              <w:t>18</w:t>
             </w:r>
             <w:r>
               <w:rPr>
@@ -6767,13 +6823,13 @@
               <w:tab w:val="right" w:leader="dot" w:pos="8675"/>
             </w:tabs>
             <w:rPr>
-              <w:rFonts w:asciiTheme="minorHAnsi" w:eastAsia="宋体" w:hAnsiTheme="minorHAnsi" w:cstheme="minorBidi"/>
+              <w:rFonts w:asciiTheme="minorHAnsi" w:hAnsiTheme="minorHAnsi" w:cstheme="minorBidi"/>
               <w:noProof/>
               <w:sz w:val="22"/>
               <w:lang w:eastAsia="zh-CN"/>
             </w:rPr>
           </w:pPr>
-          <w:hyperlink w:anchor="_Toc404981520" w:history="1">
+          <w:hyperlink w:anchor="_Toc405044803" w:history="1">
             <w:r>
               <w:rPr>
                 <w:rStyle w:val="Hyperlink"/>
@@ -6783,7 +6839,7 @@
             </w:r>
             <w:r>
               <w:rPr>
-                <w:rFonts w:asciiTheme="minorHAnsi" w:eastAsia="宋体" w:hAnsiTheme="minorHAnsi" w:cstheme="minorBidi"/>
+                <w:rFonts w:asciiTheme="minorHAnsi" w:hAnsiTheme="minorHAnsi" w:cstheme="minorBidi"/>
                 <w:noProof/>
                 <w:sz w:val="22"/>
                 <w:lang w:eastAsia="zh-CN"/>
@@ -6817,7 +6873,7 @@
                 <w:noProof/>
                 <w:webHidden/>
               </w:rPr>
-              <w:instrText xml:space="preserve"> PAGEREF _Toc404981520 \h </w:instrText>
+              <w:instrText xml:space="preserve"> PAGEREF _Toc405044803 \h </w:instrText>
             </w:r>
             <w:r>
               <w:rPr>
@@ -6837,7 +6893,7 @@
                 <w:noProof/>
                 <w:webHidden/>
               </w:rPr>
-              <w:t>16</w:t>
+              <w:t>18</w:t>
             </w:r>
             <w:r>
               <w:rPr>
@@ -6856,13 +6912,13 @@
               <w:tab w:val="right" w:leader="dot" w:pos="8675"/>
             </w:tabs>
             <w:rPr>
-              <w:rFonts w:asciiTheme="minorHAnsi" w:eastAsia="宋体" w:hAnsiTheme="minorHAnsi" w:cstheme="minorBidi"/>
+              <w:rFonts w:asciiTheme="minorHAnsi" w:hAnsiTheme="minorHAnsi" w:cstheme="minorBidi"/>
               <w:noProof/>
               <w:sz w:val="22"/>
               <w:lang w:eastAsia="zh-CN"/>
             </w:rPr>
           </w:pPr>
-          <w:hyperlink w:anchor="_Toc404981521" w:history="1">
+          <w:hyperlink w:anchor="_Toc405044804" w:history="1">
             <w:r>
               <w:rPr>
                 <w:rStyle w:val="Hyperlink"/>
@@ -6872,7 +6928,7 @@
             </w:r>
             <w:r>
               <w:rPr>
-                <w:rFonts w:asciiTheme="minorHAnsi" w:eastAsia="宋体" w:hAnsiTheme="minorHAnsi" w:cstheme="minorBidi"/>
+                <w:rFonts w:asciiTheme="minorHAnsi" w:hAnsiTheme="minorHAnsi" w:cstheme="minorBidi"/>
                 <w:noProof/>
                 <w:sz w:val="22"/>
                 <w:lang w:eastAsia="zh-CN"/>
@@ -6906,7 +6962,7 @@
                 <w:noProof/>
                 <w:webHidden/>
               </w:rPr>
-              <w:instrText xml:space="preserve"> PAGEREF _Toc404981521 \h </w:instrText>
+              <w:instrText xml:space="preserve"> PAGEREF _Toc405044804 \h </w:instrText>
             </w:r>
             <w:r>
               <w:rPr>
@@ -6926,7 +6982,7 @@
                 <w:noProof/>
                 <w:webHidden/>
               </w:rPr>
-              <w:t>16</w:t>
+              <w:t>18</w:t>
             </w:r>
             <w:r>
               <w:rPr>
@@ -6944,13 +7000,13 @@
               <w:tab w:val="left" w:pos="1100"/>
             </w:tabs>
             <w:rPr>
-              <w:rFonts w:asciiTheme="minorHAnsi" w:eastAsia="宋体" w:hAnsiTheme="minorHAnsi" w:cstheme="minorBidi"/>
+              <w:rFonts w:asciiTheme="minorHAnsi" w:hAnsiTheme="minorHAnsi" w:cstheme="minorBidi"/>
               <w:noProof/>
               <w:sz w:val="22"/>
               <w:lang w:eastAsia="zh-CN"/>
             </w:rPr>
           </w:pPr>
-          <w:hyperlink w:anchor="_Toc404981522" w:history="1">
+          <w:hyperlink w:anchor="_Toc405044805" w:history="1">
             <w:r>
               <w:rPr>
                 <w:rStyle w:val="Hyperlink"/>
@@ -6960,7 +7016,7 @@
             </w:r>
             <w:r>
               <w:rPr>
-                <w:rFonts w:asciiTheme="minorHAnsi" w:eastAsia="宋体" w:hAnsiTheme="minorHAnsi" w:cstheme="minorBidi"/>
+                <w:rFonts w:asciiTheme="minorHAnsi" w:hAnsiTheme="minorHAnsi" w:cstheme="minorBidi"/>
                 <w:noProof/>
                 <w:sz w:val="22"/>
                 <w:lang w:eastAsia="zh-CN"/>
@@ -6994,7 +7050,7 @@
                 <w:noProof/>
                 <w:webHidden/>
               </w:rPr>
-              <w:instrText xml:space="preserve"> PAGEREF _Toc404981522 \h </w:instrText>
+              <w:instrText xml:space="preserve"> PAGEREF _Toc405044805 \h </w:instrText>
             </w:r>
             <w:r>
               <w:rPr>
@@ -7014,7 +7070,7 @@
                 <w:noProof/>
                 <w:webHidden/>
               </w:rPr>
-              <w:t>16</w:t>
+              <w:t>18</w:t>
             </w:r>
             <w:r>
               <w:rPr>
@@ -7032,13 +7088,13 @@
               <w:tab w:val="left" w:pos="1100"/>
             </w:tabs>
             <w:rPr>
-              <w:rFonts w:asciiTheme="minorHAnsi" w:eastAsia="宋体" w:hAnsiTheme="minorHAnsi" w:cstheme="minorBidi"/>
+              <w:rFonts w:asciiTheme="minorHAnsi" w:hAnsiTheme="minorHAnsi" w:cstheme="minorBidi"/>
               <w:noProof/>
               <w:sz w:val="22"/>
               <w:lang w:eastAsia="zh-CN"/>
             </w:rPr>
           </w:pPr>
-          <w:hyperlink w:anchor="_Toc404981523" w:history="1">
+          <w:hyperlink w:anchor="_Toc405044806" w:history="1">
             <w:r>
               <w:rPr>
                 <w:rStyle w:val="Hyperlink"/>
@@ -7048,7 +7104,7 @@
             </w:r>
             <w:r>
               <w:rPr>
-                <w:rFonts w:asciiTheme="minorHAnsi" w:eastAsia="宋体" w:hAnsiTheme="minorHAnsi" w:cstheme="minorBidi"/>
+                <w:rFonts w:asciiTheme="minorHAnsi" w:hAnsiTheme="minorHAnsi" w:cstheme="minorBidi"/>
                 <w:noProof/>
                 <w:sz w:val="22"/>
                 <w:lang w:eastAsia="zh-CN"/>
@@ -7082,7 +7138,7 @@
                 <w:noProof/>
                 <w:webHidden/>
               </w:rPr>
-              <w:instrText xml:space="preserve"> PAGEREF _Toc404981523 \h </w:instrText>
+              <w:instrText xml:space="preserve"> PAGEREF _Toc405044806 \h </w:instrText>
             </w:r>
             <w:r>
               <w:rPr>
@@ -7102,7 +7158,7 @@
                 <w:noProof/>
                 <w:webHidden/>
               </w:rPr>
-              <w:t>19</w:t>
+              <w:t>21</w:t>
             </w:r>
             <w:r>
               <w:rPr>
@@ -7145,7 +7201,7 @@
       <w:r>
         <w:br w:type="page"/>
       </w:r>
-      <w:bookmarkStart w:id="2" w:name="_Toc404981462"/>
+      <w:bookmarkStart w:id="2" w:name="_Toc405044745"/>
       <w:r>
         <w:rPr>
           <w:rFonts w:hint="eastAsia"/>
@@ -7159,7 +7215,7 @@
       <w:pPr>
         <w:pStyle w:val="Heading2"/>
       </w:pPr>
-      <w:bookmarkStart w:id="3" w:name="_Toc404981463"/>
+      <w:bookmarkStart w:id="3" w:name="_Toc405044746"/>
       <w:r>
         <w:rPr>
           <w:rFonts w:hint="eastAsia"/>
@@ -7169,11 +7225,6 @@
       <w:bookmarkEnd w:id="3"/>
     </w:p>
     <w:p>
-      <w:pPr>
-        <w:rPr>
-          <w:rFonts w:hint="eastAsia"/>
-        </w:rPr>
-      </w:pPr>
       <w:r>
         <w:rPr>
           <w:rFonts w:hint="eastAsia"/>
@@ -7227,7 +7278,7 @@
       <w:pPr>
         <w:pStyle w:val="Heading2"/>
       </w:pPr>
-      <w:bookmarkStart w:id="4" w:name="_Toc404981464"/>
+      <w:bookmarkStart w:id="4" w:name="_Toc405044747"/>
       <w:r>
         <w:rPr>
           <w:rFonts w:hint="eastAsia"/>
@@ -7316,13 +7367,16 @@
         <w:t>JDK</w:t>
       </w:r>
       <w:r>
-        <w:t>，技术框架选型），</w:t>
-      </w:r>
-      <w:r>
-        <w:rPr>
-          <w:rFonts w:hint="eastAsia"/>
-        </w:rPr>
-        <w:t>运行</w:t>
+        <w:t>，技术框架选型）</w:t>
+      </w:r>
+      <w:r>
+        <w:rPr>
+          <w:rFonts w:hint="eastAsia"/>
+        </w:rPr>
+        <w:t>，</w:t>
+      </w:r>
+      <w:r>
+        <w:t>架构</w:t>
       </w:r>
       <w:r>
         <w:t>视图</w:t>
@@ -7353,11 +7407,6 @@
       </w:r>
     </w:p>
     <w:p>
-      <w:pPr>
-        <w:rPr>
-          <w:rFonts w:hint="eastAsia"/>
-        </w:rPr>
-      </w:pPr>
       <w:r>
         <w:rPr>
           <w:rFonts w:hint="eastAsia"/>
@@ -7381,7 +7430,7 @@
       <w:pPr>
         <w:pStyle w:val="Heading2"/>
       </w:pPr>
-      <w:bookmarkStart w:id="5" w:name="_Toc404981465"/>
+      <w:bookmarkStart w:id="5" w:name="_Toc405044748"/>
       <w:r>
         <w:rPr>
           <w:rFonts w:hint="eastAsia"/>
@@ -7410,9 +7459,6 @@
           <w:p>
             <w:pPr>
               <w:pStyle w:val="NoSpacing"/>
-              <w:rPr>
-                <w:rFonts w:hint="eastAsia"/>
-              </w:rPr>
             </w:pPr>
             <w:r>
               <w:rPr>
@@ -7430,9 +7476,6 @@
           <w:p>
             <w:pPr>
               <w:pStyle w:val="NoSpacing"/>
-              <w:rPr>
-                <w:rFonts w:hint="eastAsia"/>
-              </w:rPr>
             </w:pPr>
             <w:r>
               <w:rPr>
@@ -7877,7 +7920,7 @@
       <w:pPr>
         <w:pStyle w:val="Heading2"/>
       </w:pPr>
-      <w:bookmarkStart w:id="6" w:name="_Toc404981466"/>
+      <w:bookmarkStart w:id="6" w:name="_Toc405044749"/>
       <w:r>
         <w:rPr>
           <w:rFonts w:hint="eastAsia"/>
@@ -7903,7 +7946,7 @@
       <w:pPr>
         <w:pStyle w:val="Heading1"/>
       </w:pPr>
-      <w:bookmarkStart w:id="7" w:name="_Toc404981467"/>
+      <w:bookmarkStart w:id="7" w:name="_Toc405044750"/>
       <w:r>
         <w:rPr>
           <w:rFonts w:hint="eastAsia"/>
@@ -7920,7 +7963,7 @@
       <w:pPr>
         <w:pStyle w:val="Heading2"/>
       </w:pPr>
-      <w:bookmarkStart w:id="8" w:name="_Toc404981468"/>
+      <w:bookmarkStart w:id="8" w:name="_Toc405044751"/>
       <w:r>
         <w:rPr>
           <w:rFonts w:hint="eastAsia"/>
@@ -7934,85 +7977,10 @@
     </w:p>
     <w:p>
       <w:pPr>
-        <w:pStyle w:val="Heading2"/>
-      </w:pPr>
-      <w:bookmarkStart w:id="9" w:name="_Toc404981469"/>
-      <w:r>
-        <w:rPr>
-          <w:rFonts w:hint="eastAsia"/>
-        </w:rPr>
-        <w:t>网络</w:t>
-      </w:r>
-      <w:r>
-        <w:t>拓扑图</w:t>
-      </w:r>
-      <w:bookmarkEnd w:id="9"/>
-    </w:p>
-    <w:p>
-      <w:pPr>
-        <w:pStyle w:val="Heading2"/>
-      </w:pPr>
-      <w:bookmarkStart w:id="10" w:name="_Toc404981470"/>
-      <w:r>
-        <w:rPr>
-          <w:rFonts w:hint="eastAsia"/>
-        </w:rPr>
-        <w:t>系统</w:t>
-      </w:r>
-      <w:r>
-        <w:t>模块图</w:t>
-      </w:r>
-      <w:bookmarkEnd w:id="10"/>
-    </w:p>
-    <w:p>
-      <w:pPr>
-        <w:pStyle w:val="Heading2"/>
-      </w:pPr>
-      <w:bookmarkStart w:id="11" w:name="_Toc404981471"/>
-      <w:r>
-        <w:rPr>
-          <w:rFonts w:hint="eastAsia"/>
-        </w:rPr>
-        <w:t>系统</w:t>
-      </w:r>
-      <w:r>
-        <w:t>运行图</w:t>
-      </w:r>
-      <w:bookmarkEnd w:id="11"/>
-    </w:p>
-    <w:p>
-      <w:pPr>
-        <w:pStyle w:val="Heading2"/>
-      </w:pPr>
-      <w:bookmarkStart w:id="12" w:name="_Toc404981472"/>
-      <w:r>
-        <w:rPr>
-          <w:rFonts w:hint="eastAsia"/>
-        </w:rPr>
-        <w:t>系统</w:t>
-      </w:r>
-      <w:r>
-        <w:t>数据</w:t>
-      </w:r>
-      <w:r>
-        <w:t>ER</w:t>
-      </w:r>
-      <w:r>
-        <w:t>图</w:t>
-      </w:r>
-      <w:bookmarkEnd w:id="12"/>
-    </w:p>
-    <w:p>
-      <w:pPr>
         <w:pStyle w:val="NoSpacing"/>
-        <w:rPr>
-          <w:rFonts w:ascii="Calibri" w:eastAsiaTheme="majorEastAsia" w:hAnsi="Calibri" w:cstheme="majorBidi"/>
-          <w:b/>
-          <w:szCs w:val="26"/>
-        </w:rPr>
-      </w:pPr>
-      <w:r>
-        <w:object w:dxaOrig="17731" w:dyaOrig="11070" w14:anchorId="5A8A48E2">
+      </w:pPr>
+      <w:r>
+        <w:object w:dxaOrig="11535" w:dyaOrig="14011" w14:anchorId="33474E54">
           <v:shapetype id="_x0000_t75" coordsize="21600,21600" o:spt="75" o:preferrelative="t" path="m@4@5l@4@11@9@11@9@5xe" filled="f" stroked="f">
             <v:stroke joinstyle="miter"/>
             <v:formulas>
@@ -8032,21 +8000,150 @@
             <v:path o:extrusionok="f" gradientshapeok="t" o:connecttype="rect"/>
             <o:lock v:ext="edit" aspectratio="t"/>
           </v:shapetype>
-          <v:shape id="_x0000_i1025" type="#_x0000_t75" style="width:450.35pt;height:281.75pt" o:ole="">
+          <v:shape id="_x0000_i1026" type="#_x0000_t75" style="width:434.05pt;height:527.1pt" o:ole="">
             <v:imagedata r:id="rId9" o:title=""/>
           </v:shape>
-          <o:OLEObject Type="Embed" ProgID="Visio.Drawing.15" ShapeID="_x0000_i1025" DrawAspect="Content" ObjectID="_1478723403" r:id="rId10"/>
+          <o:OLEObject Type="Embed" ProgID="Visio.Drawing.15" ShapeID="_x0000_i1026" DrawAspect="Content" ObjectID="_1478786662" r:id="rId10"/>
         </w:object>
-      </w:r>
-      <w:r>
-        <w:br w:type="page"/>
       </w:r>
     </w:p>
     <w:p>
       <w:pPr>
+        <w:pStyle w:val="Heading2"/>
+      </w:pPr>
+      <w:bookmarkStart w:id="9" w:name="_Toc405044752"/>
+      <w:r>
+        <w:rPr>
+          <w:rFonts w:hint="eastAsia"/>
+        </w:rPr>
+        <w:lastRenderedPageBreak/>
+        <w:t>网络</w:t>
+      </w:r>
+      <w:r>
+        <w:t>拓扑图</w:t>
+      </w:r>
+      <w:bookmarkEnd w:id="9"/>
+    </w:p>
+    <w:p>
+      <w:pPr>
+        <w:pStyle w:val="NoSpacing"/>
+      </w:pPr>
+      <w:r>
+        <w:object w:dxaOrig="11535" w:dyaOrig="7456" w14:anchorId="36FF2AE3">
+          <v:shape id="_x0000_i1027" type="#_x0000_t75" style="width:434.05pt;height:280.55pt" o:ole="">
+            <v:imagedata r:id="rId11" o:title=""/>
+          </v:shape>
+          <o:OLEObject Type="Embed" ProgID="Visio.Drawing.15" ShapeID="_x0000_i1027" DrawAspect="Content" ObjectID="_1478786663" r:id="rId12"/>
+        </w:object>
+      </w:r>
+    </w:p>
+    <w:p>
+      <w:pPr>
+        <w:pStyle w:val="Heading2"/>
+      </w:pPr>
+      <w:bookmarkStart w:id="10" w:name="_Toc405044753"/>
+      <w:r>
+        <w:rPr>
+          <w:rFonts w:hint="eastAsia"/>
+        </w:rPr>
+        <w:t>系统</w:t>
+      </w:r>
+      <w:r>
+        <w:t>架构图</w:t>
+      </w:r>
+      <w:bookmarkEnd w:id="10"/>
+    </w:p>
+    <w:p>
+      <w:pPr>
+        <w:pStyle w:val="NoSpacing"/>
+      </w:pPr>
+      <w:r>
+        <w:object w:dxaOrig="11865" w:dyaOrig="7006" w14:anchorId="7035EFF5">
+          <v:shape id="_x0000_i1029" type="#_x0000_t75" style="width:433.35pt;height:256.1pt" o:ole="">
+            <v:imagedata r:id="rId13" o:title=""/>
+          </v:shape>
+          <o:OLEObject Type="Embed" ProgID="Visio.Drawing.15" ShapeID="_x0000_i1029" DrawAspect="Content" ObjectID="_1478786664" r:id="rId14"/>
+        </w:object>
+      </w:r>
+    </w:p>
+    <w:p>
+      <w:pPr>
+        <w:pStyle w:val="Heading2"/>
+      </w:pPr>
+      <w:bookmarkStart w:id="11" w:name="_Toc405044754"/>
+      <w:r>
+        <w:rPr>
+          <w:rFonts w:hint="eastAsia"/>
+        </w:rPr>
+        <w:lastRenderedPageBreak/>
+        <w:t>系统</w:t>
+      </w:r>
+      <w:r>
+        <w:t>模块图</w:t>
+      </w:r>
+      <w:bookmarkEnd w:id="11"/>
+    </w:p>
+    <w:p>
+      <w:pPr>
+        <w:pStyle w:val="NoSpacing"/>
+      </w:pPr>
+      <w:r>
+        <w:object w:dxaOrig="12631" w:dyaOrig="7440" w14:anchorId="693F427B">
+          <v:shape id="_x0000_i1028" type="#_x0000_t75" style="width:434.05pt;height:255.4pt" o:ole="">
+            <v:imagedata r:id="rId15" o:title=""/>
+          </v:shape>
+          <o:OLEObject Type="Embed" ProgID="Visio.Drawing.15" ShapeID="_x0000_i1028" DrawAspect="Content" ObjectID="_1478786665" r:id="rId16"/>
+        </w:object>
+      </w:r>
+    </w:p>
+    <w:p>
+      <w:pPr>
+        <w:pStyle w:val="Heading2"/>
+      </w:pPr>
+      <w:bookmarkStart w:id="12" w:name="_Toc405044755"/>
+      <w:r>
+        <w:rPr>
+          <w:rFonts w:hint="eastAsia"/>
+        </w:rPr>
+        <w:t>系统</w:t>
+      </w:r>
+      <w:r>
+        <w:t>数据</w:t>
+      </w:r>
+      <w:r>
+        <w:t>ER</w:t>
+      </w:r>
+      <w:r>
+        <w:t>图</w:t>
+      </w:r>
+      <w:bookmarkEnd w:id="12"/>
+    </w:p>
+    <w:p>
+      <w:pPr>
+        <w:pStyle w:val="NoSpacing"/>
+        <w:rPr>
+          <w:rFonts w:ascii="Calibri" w:eastAsiaTheme="majorEastAsia" w:hAnsi="Calibri" w:cstheme="majorBidi"/>
+          <w:b/>
+          <w:szCs w:val="26"/>
+        </w:rPr>
+      </w:pPr>
+      <w:r>
+        <w:object w:dxaOrig="17731" w:dyaOrig="11070" w14:anchorId="5A8A48E2">
+          <v:shape id="_x0000_i1025" type="#_x0000_t75" style="width:450.35pt;height:281.9pt" o:ole="">
+            <v:imagedata r:id="rId17" o:title=""/>
+          </v:shape>
+          <o:OLEObject Type="Embed" ProgID="Visio.Drawing.15" ShapeID="_x0000_i1025" DrawAspect="Content" ObjectID="_1478786666" r:id="rId18"/>
+        </w:object>
+      </w:r>
+      <w:r>
+        <w:br w:type="page"/>
+      </w:r>
+    </w:p>
+    <w:p>
+      <w:pPr>
         <w:pStyle w:val="Heading1"/>
       </w:pPr>
-      <w:bookmarkStart w:id="13" w:name="_Toc404981473"/>
+      <w:bookmarkStart w:id="13" w:name="_Toc405044756"/>
       <w:r>
         <w:rPr>
           <w:rFonts w:hint="eastAsia"/>
@@ -8080,7 +8177,7 @@
       <w:pPr>
         <w:pStyle w:val="Heading2"/>
       </w:pPr>
-      <w:bookmarkStart w:id="24" w:name="_Toc404981474"/>
+      <w:bookmarkStart w:id="24" w:name="_Toc405044757"/>
       <w:r>
         <w:rPr>
           <w:rFonts w:hint="eastAsia"/>
@@ -8093,7 +8190,7 @@
       <w:pPr>
         <w:pStyle w:val="Heading3"/>
       </w:pPr>
-      <w:bookmarkStart w:id="25" w:name="_Toc404981475"/>
+      <w:bookmarkStart w:id="25" w:name="_Toc405044758"/>
       <w:r>
         <w:rPr>
           <w:rFonts w:hint="eastAsia"/>
@@ -8263,7 +8360,7 @@
       <w:pPr>
         <w:pStyle w:val="Heading3"/>
       </w:pPr>
-      <w:bookmarkStart w:id="27" w:name="_Toc404981476"/>
+      <w:bookmarkStart w:id="27" w:name="_Toc405044759"/>
       <w:r>
         <w:rPr>
           <w:rFonts w:hint="eastAsia"/>
@@ -8599,7 +8696,7 @@
       <w:pPr>
         <w:pStyle w:val="Heading2"/>
       </w:pPr>
-      <w:bookmarkStart w:id="28" w:name="_Toc404981477"/>
+      <w:bookmarkStart w:id="28" w:name="_Toc405044760"/>
       <w:r>
         <w:t>Struts2</w:t>
       </w:r>
@@ -8624,7 +8721,7 @@
       <w:bookmarkStart w:id="41" w:name="_Toc404374022"/>
       <w:bookmarkStart w:id="42" w:name="_Toc404374128"/>
       <w:bookmarkStart w:id="43" w:name="_Toc404374229"/>
-      <w:bookmarkStart w:id="44" w:name="_Toc404981478"/>
+      <w:bookmarkStart w:id="44" w:name="_Toc405044761"/>
       <w:bookmarkEnd w:id="29"/>
       <w:bookmarkEnd w:id="30"/>
       <w:bookmarkEnd w:id="31"/>
@@ -8854,7 +8951,7 @@
       <w:pPr>
         <w:pStyle w:val="Heading3"/>
       </w:pPr>
-      <w:bookmarkStart w:id="46" w:name="_Toc404981479"/>
+      <w:bookmarkStart w:id="46" w:name="_Toc405044762"/>
       <w:r>
         <w:rPr>
           <w:rFonts w:hint="eastAsia"/>
@@ -8873,7 +8970,7 @@
       <w:pPr>
         <w:pStyle w:val="Heading3"/>
       </w:pPr>
-      <w:bookmarkStart w:id="47" w:name="_Toc404981480"/>
+      <w:bookmarkStart w:id="47" w:name="_Toc405044763"/>
       <w:r>
         <w:rPr>
           <w:rFonts w:hint="eastAsia"/>
@@ -9014,11 +9111,6 @@
       </w:r>
     </w:p>
     <w:p>
-      <w:pPr>
-        <w:rPr>
-          <w:rFonts w:hint="eastAsia"/>
-        </w:rPr>
-      </w:pPr>
       <w:r>
         <w:rPr>
           <w:rFonts w:hint="eastAsia"/>
@@ -9085,7 +9177,7 @@
       <w:pPr>
         <w:pStyle w:val="Heading3"/>
       </w:pPr>
-      <w:bookmarkStart w:id="48" w:name="_Toc404981481"/>
+      <w:bookmarkStart w:id="48" w:name="_Toc405044764"/>
       <w:r>
         <w:rPr>
           <w:rFonts w:hint="eastAsia"/>
@@ -9144,7 +9236,7 @@
       <w:pPr>
         <w:pStyle w:val="Heading2"/>
       </w:pPr>
-      <w:bookmarkStart w:id="50" w:name="_Toc404981482"/>
+      <w:bookmarkStart w:id="50" w:name="_Toc405044765"/>
       <w:r>
         <w:rPr>
           <w:rFonts w:hint="eastAsia"/>
@@ -9172,7 +9264,7 @@
       <w:pPr>
         <w:pStyle w:val="Heading3"/>
       </w:pPr>
-      <w:bookmarkStart w:id="51" w:name="_Toc404981483"/>
+      <w:bookmarkStart w:id="51" w:name="_Toc405044766"/>
       <w:r>
         <w:rPr>
           <w:rFonts w:hint="eastAsia"/>
@@ -9283,7 +9375,7 @@
       <w:pPr>
         <w:pStyle w:val="Heading3"/>
       </w:pPr>
-      <w:bookmarkStart w:id="52" w:name="_Toc404981484"/>
+      <w:bookmarkStart w:id="52" w:name="_Toc405044767"/>
       <w:r>
         <w:rPr>
           <w:rFonts w:hint="eastAsia"/>
@@ -9436,9 +9528,6 @@
           <w:ilvl w:val="0"/>
           <w:numId w:val="29"/>
         </w:numPr>
-        <w:rPr>
-          <w:rFonts w:hint="eastAsia"/>
-        </w:rPr>
       </w:pPr>
       <w:r>
         <w:t>Spring</w:t>
@@ -9495,9 +9584,6 @@
           <w:ilvl w:val="0"/>
           <w:numId w:val="30"/>
         </w:numPr>
-        <w:rPr>
-          <w:rFonts w:hint="eastAsia"/>
-        </w:rPr>
       </w:pPr>
       <w:r>
         <w:rPr>
@@ -9510,7 +9596,7 @@
       <w:pPr>
         <w:pStyle w:val="Heading3"/>
       </w:pPr>
-      <w:bookmarkStart w:id="53" w:name="_Toc404981485"/>
+      <w:bookmarkStart w:id="53" w:name="_Toc405044768"/>
       <w:r>
         <w:rPr>
           <w:rFonts w:hint="eastAsia"/>
@@ -9633,7 +9719,7 @@
       <w:pPr>
         <w:pStyle w:val="Heading3"/>
       </w:pPr>
-      <w:bookmarkStart w:id="54" w:name="_Toc404981486"/>
+      <w:bookmarkStart w:id="54" w:name="_Toc405044769"/>
       <w:r>
         <w:t>AOP</w:t>
       </w:r>
@@ -9757,7 +9843,7 @@
       <w:pPr>
         <w:pStyle w:val="Heading3"/>
       </w:pPr>
-      <w:bookmarkStart w:id="55" w:name="_Toc404981487"/>
+      <w:bookmarkStart w:id="55" w:name="_Toc405044770"/>
       <w:r>
         <w:rPr>
           <w:rFonts w:hint="eastAsia"/>
@@ -9796,7 +9882,7 @@
       <w:pPr>
         <w:pStyle w:val="Heading3"/>
       </w:pPr>
-      <w:bookmarkStart w:id="56" w:name="_Toc404981488"/>
+      <w:bookmarkStart w:id="56" w:name="_Toc405044771"/>
       <w:r>
         <w:rPr>
           <w:rFonts w:hint="eastAsia"/>
@@ -9984,7 +10070,7 @@
       <w:pPr>
         <w:pStyle w:val="Heading2"/>
       </w:pPr>
-      <w:bookmarkStart w:id="57" w:name="_Toc404981489"/>
+      <w:bookmarkStart w:id="57" w:name="_Toc405044772"/>
       <w:r>
         <w:rPr>
           <w:rFonts w:hint="eastAsia"/>
@@ -10012,7 +10098,7 @@
       <w:pPr>
         <w:pStyle w:val="Heading3"/>
       </w:pPr>
-      <w:bookmarkStart w:id="58" w:name="_Toc404981490"/>
+      <w:bookmarkStart w:id="58" w:name="_Toc405044773"/>
       <w:r>
         <w:rPr>
           <w:rFonts w:hint="eastAsia"/>
@@ -10171,7 +10257,7 @@
       <w:pPr>
         <w:pStyle w:val="Heading3"/>
       </w:pPr>
-      <w:bookmarkStart w:id="59" w:name="_Toc404981491"/>
+      <w:bookmarkStart w:id="59" w:name="_Toc405044774"/>
       <w:r>
         <w:rPr>
           <w:rFonts w:hint="eastAsia"/>
@@ -10296,9 +10382,6 @@
     <w:p>
       <w:pPr>
         <w:ind w:left="576" w:firstLine="0"/>
-        <w:rPr>
-          <w:rFonts w:hint="eastAsia"/>
-        </w:rPr>
       </w:pPr>
       <w:r>
         <w:rPr>
@@ -10314,7 +10397,7 @@
       <w:pPr>
         <w:pStyle w:val="Heading3"/>
       </w:pPr>
-      <w:bookmarkStart w:id="60" w:name="_Toc404981492"/>
+      <w:bookmarkStart w:id="60" w:name="_Toc405044775"/>
       <w:r>
         <w:rPr>
           <w:rFonts w:hint="eastAsia"/>
@@ -10402,7 +10485,7 @@
       <w:pPr>
         <w:pStyle w:val="Heading2"/>
       </w:pPr>
-      <w:bookmarkStart w:id="61" w:name="_Toc404981493"/>
+      <w:bookmarkStart w:id="61" w:name="_Toc405044776"/>
       <w:r>
         <w:rPr>
           <w:rFonts w:hint="eastAsia"/>
@@ -10421,7 +10504,7 @@
       <w:pPr>
         <w:pStyle w:val="Heading3"/>
       </w:pPr>
-      <w:bookmarkStart w:id="62" w:name="_Toc404981494"/>
+      <w:bookmarkStart w:id="62" w:name="_Toc405044777"/>
       <w:r>
         <w:t>jQuery</w:t>
       </w:r>
@@ -10541,7 +10624,7 @@
       <w:pPr>
         <w:pStyle w:val="Heading3"/>
       </w:pPr>
-      <w:bookmarkStart w:id="63" w:name="_Toc404981495"/>
+      <w:bookmarkStart w:id="63" w:name="_Toc405044778"/>
       <w:r>
         <w:rPr>
           <w:rFonts w:hint="eastAsia"/>
@@ -10789,7 +10872,7 @@
       <w:pPr>
         <w:pStyle w:val="Heading2"/>
       </w:pPr>
-      <w:bookmarkStart w:id="64" w:name="_Toc404981496"/>
+      <w:bookmarkStart w:id="64" w:name="_Toc405044779"/>
       <w:r>
         <w:rPr>
           <w:rFonts w:hint="eastAsia"/>
@@ -10805,7 +10888,7 @@
       <w:pPr>
         <w:pStyle w:val="Heading3"/>
       </w:pPr>
-      <w:bookmarkStart w:id="65" w:name="_Toc404981497"/>
+      <w:bookmarkStart w:id="65" w:name="_Toc405044780"/>
       <w:r>
         <w:rPr>
           <w:rFonts w:hint="eastAsia"/>
@@ -11066,7 +11149,7 @@
       <w:pPr>
         <w:pStyle w:val="Heading3"/>
       </w:pPr>
-      <w:bookmarkStart w:id="66" w:name="_Toc404981498"/>
+      <w:bookmarkStart w:id="66" w:name="_Toc405044781"/>
       <w:r>
         <w:t>REST</w:t>
       </w:r>
@@ -11219,7 +11302,7 @@
       <w:pPr>
         <w:pStyle w:val="Heading3"/>
       </w:pPr>
-      <w:bookmarkStart w:id="67" w:name="_Toc404981499"/>
+      <w:bookmarkStart w:id="67" w:name="_Toc405044782"/>
       <w:r>
         <w:t>JSON</w:t>
       </w:r>
@@ -11348,7 +11431,7 @@
       <w:pPr>
         <w:pStyle w:val="Heading3"/>
       </w:pPr>
-      <w:bookmarkStart w:id="68" w:name="_Toc404981500"/>
+      <w:bookmarkStart w:id="68" w:name="_Toc405044783"/>
       <w:commentRangeStart w:id="69"/>
       <w:r>
         <w:rPr>
@@ -11723,7 +11806,7 @@
       <w:pPr>
         <w:pStyle w:val="Heading2"/>
       </w:pPr>
-      <w:bookmarkStart w:id="70" w:name="_Toc404981501"/>
+      <w:bookmarkStart w:id="70" w:name="_Toc405044784"/>
       <w:r>
         <w:rPr>
           <w:rFonts w:hint="eastAsia"/>
@@ -11737,7 +11820,7 @@
       <w:pPr>
         <w:pStyle w:val="Heading3"/>
       </w:pPr>
-      <w:bookmarkStart w:id="71" w:name="_Toc404981502"/>
+      <w:bookmarkStart w:id="71" w:name="_Toc405044785"/>
       <w:r>
         <w:rPr>
           <w:rFonts w:hint="eastAsia"/>
@@ -11922,7 +12005,7 @@
       <w:pPr>
         <w:pStyle w:val="Heading3"/>
       </w:pPr>
-      <w:bookmarkStart w:id="72" w:name="_Toc404981503"/>
+      <w:bookmarkStart w:id="72" w:name="_Toc405044786"/>
       <w:r>
         <w:t>MySQL</w:t>
       </w:r>
@@ -11982,7 +12065,7 @@
       <w:pPr>
         <w:pStyle w:val="Heading2"/>
       </w:pPr>
-      <w:bookmarkStart w:id="73" w:name="_Toc404981504"/>
+      <w:bookmarkStart w:id="73" w:name="_Toc405044787"/>
       <w:r>
         <w:rPr>
           <w:rFonts w:hint="eastAsia"/>
@@ -11996,7 +12079,7 @@
       <w:pPr>
         <w:pStyle w:val="Heading3"/>
       </w:pPr>
-      <w:bookmarkStart w:id="74" w:name="_Toc404981505"/>
+      <w:bookmarkStart w:id="74" w:name="_Toc405044788"/>
       <w:r>
         <w:rPr>
           <w:rFonts w:hint="eastAsia"/>
@@ -12077,7 +12160,7 @@
       <w:pPr>
         <w:pStyle w:val="Heading3"/>
       </w:pPr>
-      <w:bookmarkStart w:id="75" w:name="_Toc404981506"/>
+      <w:bookmarkStart w:id="75" w:name="_Toc405044789"/>
       <w:r>
         <w:t>Tomcat</w:t>
       </w:r>
@@ -12325,7 +12408,7 @@
       <w:pPr>
         <w:pStyle w:val="Heading3"/>
       </w:pPr>
-      <w:bookmarkStart w:id="76" w:name="_Toc404981507"/>
+      <w:bookmarkStart w:id="76" w:name="_Toc405044790"/>
       <w:r>
         <w:t xml:space="preserve">Tomcat </w:t>
       </w:r>
@@ -12484,7 +12567,7 @@
       <w:pPr>
         <w:pStyle w:val="Heading3"/>
       </w:pPr>
-      <w:bookmarkStart w:id="77" w:name="_Toc404981508"/>
+      <w:bookmarkStart w:id="77" w:name="_Toc405044791"/>
       <w:r>
         <w:t>HTTPS</w:t>
       </w:r>
@@ -12494,11 +12577,6 @@
       <w:bookmarkEnd w:id="77"/>
     </w:p>
     <w:p>
-      <w:pPr>
-        <w:rPr>
-          <w:rFonts w:hint="eastAsia"/>
-        </w:rPr>
-      </w:pPr>
       <w:r>
         <w:rPr>
           <w:rFonts w:hint="eastAsia"/>
@@ -12791,7 +12869,7 @@
       <w:pPr>
         <w:pStyle w:val="Heading1"/>
       </w:pPr>
-      <w:bookmarkStart w:id="78" w:name="_Toc404981509"/>
+      <w:bookmarkStart w:id="78" w:name="_Toc405044792"/>
       <w:r>
         <w:rPr>
           <w:rFonts w:hint="eastAsia"/>
@@ -12817,7 +12895,7 @@
       <w:pPr>
         <w:pStyle w:val="Heading2"/>
       </w:pPr>
-      <w:bookmarkStart w:id="79" w:name="_Toc404981510"/>
+      <w:bookmarkStart w:id="79" w:name="_Toc405044793"/>
       <w:r>
         <w:rPr>
           <w:rFonts w:hint="eastAsia"/>
@@ -12830,7 +12908,7 @@
       <w:pPr>
         <w:pStyle w:val="Heading3"/>
       </w:pPr>
-      <w:bookmarkStart w:id="80" w:name="_Toc404981511"/>
+      <w:bookmarkStart w:id="80" w:name="_Toc405044794"/>
       <w:r>
         <w:rPr>
           <w:rFonts w:hint="eastAsia"/>
@@ -12863,7 +12941,7 @@
       <w:pPr>
         <w:pStyle w:val="Heading3"/>
       </w:pPr>
-      <w:bookmarkStart w:id="81" w:name="_Toc404981512"/>
+      <w:bookmarkStart w:id="81" w:name="_Toc405044795"/>
       <w:r>
         <w:rPr>
           <w:rFonts w:hint="eastAsia"/>
@@ -13019,7 +13097,7 @@
       <w:pPr>
         <w:pStyle w:val="Heading2"/>
       </w:pPr>
-      <w:bookmarkStart w:id="82" w:name="_Toc404981513"/>
+      <w:bookmarkStart w:id="82" w:name="_Toc405044796"/>
       <w:r>
         <w:rPr>
           <w:rFonts w:hint="eastAsia"/>
@@ -13035,7 +13113,7 @@
       <w:pPr>
         <w:pStyle w:val="Heading3"/>
       </w:pPr>
-      <w:bookmarkStart w:id="83" w:name="_Toc404981514"/>
+      <w:bookmarkStart w:id="83" w:name="_Toc405044797"/>
       <w:r>
         <w:rPr>
           <w:rFonts w:hint="eastAsia"/>
@@ -13092,7 +13170,7 @@
       <w:pPr>
         <w:pStyle w:val="Heading3"/>
       </w:pPr>
-      <w:bookmarkStart w:id="84" w:name="_Toc404981515"/>
+      <w:bookmarkStart w:id="84" w:name="_Toc405044798"/>
       <w:r>
         <w:t>TDD</w:t>
       </w:r>
@@ -13233,7 +13311,7 @@
       <w:pPr>
         <w:pStyle w:val="Heading1"/>
       </w:pPr>
-      <w:bookmarkStart w:id="85" w:name="_Toc404981516"/>
+      <w:bookmarkStart w:id="85" w:name="_Toc405044799"/>
       <w:r>
         <w:rPr>
           <w:rFonts w:hint="eastAsia"/>
@@ -13258,7 +13336,7 @@
       <w:pPr>
         <w:pStyle w:val="Heading2"/>
       </w:pPr>
-      <w:bookmarkStart w:id="86" w:name="_Toc404981517"/>
+      <w:bookmarkStart w:id="86" w:name="_Toc405044800"/>
       <w:r>
         <w:rPr>
           <w:rFonts w:hint="eastAsia"/>
@@ -13271,7 +13349,7 @@
       <w:pPr>
         <w:pStyle w:val="Heading2"/>
       </w:pPr>
-      <w:bookmarkStart w:id="87" w:name="_Toc404981518"/>
+      <w:bookmarkStart w:id="87" w:name="_Toc405044801"/>
       <w:r>
         <w:rPr>
           <w:rFonts w:hint="eastAsia"/>
@@ -13284,7 +13362,7 @@
       <w:pPr>
         <w:pStyle w:val="Heading2"/>
       </w:pPr>
-      <w:bookmarkStart w:id="88" w:name="_Toc404981519"/>
+      <w:bookmarkStart w:id="88" w:name="_Toc405044802"/>
       <w:r>
         <w:rPr>
           <w:rFonts w:hint="eastAsia"/>
@@ -13303,7 +13381,7 @@
       <w:pPr>
         <w:pStyle w:val="Heading2"/>
       </w:pPr>
-      <w:bookmarkStart w:id="89" w:name="_Toc404981520"/>
+      <w:bookmarkStart w:id="89" w:name="_Toc405044803"/>
       <w:r>
         <w:rPr>
           <w:rFonts w:hint="eastAsia"/>
@@ -13319,7 +13397,7 @@
       <w:pPr>
         <w:pStyle w:val="Heading2"/>
       </w:pPr>
-      <w:bookmarkStart w:id="90" w:name="_Toc404981521"/>
+      <w:bookmarkStart w:id="90" w:name="_Toc405044804"/>
       <w:r>
         <w:rPr>
           <w:rFonts w:hint="eastAsia"/>
@@ -13334,11 +13412,8 @@
     <w:p>
       <w:pPr>
         <w:pStyle w:val="Heading1"/>
-        <w:rPr>
-          <w:rFonts w:hint="eastAsia"/>
-        </w:rPr>
-      </w:pPr>
-      <w:bookmarkStart w:id="91" w:name="_Toc404981522"/>
+      </w:pPr>
+      <w:bookmarkStart w:id="91" w:name="_Toc405044805"/>
       <w:r>
         <w:rPr>
           <w:rFonts w:hint="eastAsia"/>
@@ -18860,7 +18935,7 @@
       <w:pPr>
         <w:pStyle w:val="Heading1"/>
       </w:pPr>
-      <w:bookmarkStart w:id="92" w:name="_Toc404981523"/>
+      <w:bookmarkStart w:id="92" w:name="_Toc405044806"/>
       <w:r>
         <w:rPr>
           <w:rFonts w:hint="eastAsia"/>
@@ -18872,8 +18947,8 @@
     </w:p>
     <w:p/>
     <w:sectPr>
-      <w:headerReference w:type="default" r:id="rId13"/>
-      <w:footerReference w:type="default" r:id="rId14"/>
+      <w:headerReference w:type="default" r:id="rId21"/>
+      <w:footerReference w:type="default" r:id="rId22"/>
       <w:pgSz w:w="12240" w:h="15840"/>
       <w:pgMar w:top="1440" w:right="1797" w:bottom="1440" w:left="1758" w:header="720" w:footer="720" w:gutter="0"/>
       <w:pgNumType w:start="0"/>
@@ -18891,9 +18966,6 @@
     <w:p>
       <w:pPr>
         <w:pStyle w:val="CommentText"/>
-        <w:rPr>
-          <w:rFonts w:hint="eastAsia"/>
-        </w:rPr>
       </w:pPr>
       <w:r>
         <w:rPr>
@@ -18925,9 +18997,6 @@
     <w:p>
       <w:pPr>
         <w:pStyle w:val="CommentText"/>
-        <w:rPr>
-          <w:rFonts w:hint="eastAsia"/>
-        </w:rPr>
       </w:pPr>
       <w:r>
         <w:rPr>
@@ -18959,9 +19028,6 @@
     <w:p>
       <w:pPr>
         <w:pStyle w:val="CommentText"/>
-        <w:rPr>
-          <w:rFonts w:hint="eastAsia"/>
-        </w:rPr>
       </w:pPr>
       <w:r>
         <w:rPr>
@@ -18984,9 +19050,6 @@
     <w:p>
       <w:pPr>
         <w:pStyle w:val="CommentText"/>
-        <w:rPr>
-          <w:rFonts w:hint="eastAsia"/>
-        </w:rPr>
       </w:pPr>
       <w:r>
         <w:rPr>
@@ -19100,7 +19163,7 @@
           <w:rPr>
             <w:noProof/>
           </w:rPr>
-          <w:t>17</w:t>
+          <w:t>1</w:t>
         </w:r>
         <w:r>
           <w:rPr>
@@ -19395,7 +19458,7 @@
                               <w:noProof/>
                               <w:color w:val="FFFFFF" w:themeColor="background1"/>
                             </w:rPr>
-                            <w:t>17</w:t>
+                            <w:t>21</w:t>
                           </w:r>
                           <w:r>
                             <w:rPr>
@@ -19449,7 +19512,7 @@
                         <w:noProof/>
                         <w:color w:val="FFFFFF" w:themeColor="background1"/>
                       </w:rPr>
-                      <w:t>17</w:t>
+                      <w:t>21</w:t>
                     </w:r>
                     <w:r>
                       <w:rPr>
@@ -22890,7 +22953,7 @@
 </file>
 
 <file path=customXml/itemProps2.xml><?xml version="1.0" encoding="utf-8"?>
-<ds:datastoreItem xmlns:ds="http://schemas.openxmlformats.org/officeDocument/2006/customXml" ds:itemID="{7FD04D59-5BE3-48CC-AF47-7445E0A1294A}">
+<ds:datastoreItem xmlns:ds="http://schemas.openxmlformats.org/officeDocument/2006/customXml" ds:itemID="{10160963-94D9-4609-8C0D-EFAAF6A82AA3}">
   <ds:schemaRefs>
     <ds:schemaRef ds:uri="http://schemas.openxmlformats.org/officeDocument/2006/bibliography"/>
   </ds:schemaRefs>

</xml_diff>